<commit_message>
added opencl and pi calculation
</commit_message>
<xml_diff>
--- a/doc/protokoll.docx
+++ b/doc/protokoll.docx
@@ -1,6 +1,6 @@
 
 <file path=word/document.xml><?xml version="1.0" encoding="utf-8"?>
-<w:document xmlns:wpc="http://schemas.microsoft.com/office/word/2010/wordprocessingCanvas" xmlns:mc="http://schemas.openxmlformats.org/markup-compatibility/2006" xmlns:o="urn:schemas-microsoft-com:office:office" xmlns:r="http://schemas.openxmlformats.org/officeDocument/2006/relationships" xmlns:m="http://schemas.openxmlformats.org/officeDocument/2006/math" xmlns:v="urn:schemas-microsoft-com:vml" xmlns:wp14="http://schemas.microsoft.com/office/word/2010/wordprocessingDrawing" xmlns:wp="http://schemas.openxmlformats.org/drawingml/2006/wordprocessingDrawing" xmlns:w10="urn:schemas-microsoft-com:office:word" xmlns:w="http://schemas.openxmlformats.org/wordprocessingml/2006/main" xmlns:w14="http://schemas.microsoft.com/office/word/2010/wordml" xmlns:w15="http://schemas.microsoft.com/office/word/2012/wordml" xmlns:wpg="http://schemas.microsoft.com/office/word/2010/wordprocessingGroup" xmlns:wpi="http://schemas.microsoft.com/office/word/2010/wordprocessingInk" xmlns:wne="http://schemas.microsoft.com/office/word/2006/wordml" xmlns:wps="http://schemas.microsoft.com/office/word/2010/wordprocessingShape" mc:Ignorable="w14 w15 wp14">
+<w:document xmlns:wpc="http://schemas.microsoft.com/office/word/2010/wordprocessingCanvas" xmlns:cx="http://schemas.microsoft.com/office/drawing/2014/chartex" xmlns:cx1="http://schemas.microsoft.com/office/drawing/2015/9/8/chartex" xmlns:mc="http://schemas.openxmlformats.org/markup-compatibility/2006" xmlns:o="urn:schemas-microsoft-com:office:office" xmlns:r="http://schemas.openxmlformats.org/officeDocument/2006/relationships" xmlns:m="http://schemas.openxmlformats.org/officeDocument/2006/math" xmlns:v="urn:schemas-microsoft-com:vml" xmlns:wp14="http://schemas.microsoft.com/office/word/2010/wordprocessingDrawing" xmlns:wp="http://schemas.openxmlformats.org/drawingml/2006/wordprocessingDrawing" xmlns:w10="urn:schemas-microsoft-com:office:word" xmlns:w="http://schemas.openxmlformats.org/wordprocessingml/2006/main" xmlns:w14="http://schemas.microsoft.com/office/word/2010/wordml" xmlns:w15="http://schemas.microsoft.com/office/word/2012/wordml" xmlns:w16se="http://schemas.microsoft.com/office/word/2015/wordml/symex" xmlns:wpg="http://schemas.microsoft.com/office/word/2010/wordprocessingGroup" xmlns:wpi="http://schemas.microsoft.com/office/word/2010/wordprocessingInk" xmlns:wne="http://schemas.microsoft.com/office/word/2006/wordml" xmlns:wps="http://schemas.microsoft.com/office/word/2010/wordprocessingShape" mc:Ignorable="w14 w15 w16se wp14">
   <w:background w:color="FFFFFF"/>
   <w:body>
     <w:p>
@@ -196,6 +196,7 @@
           <w:szCs w:val="52"/>
         </w:rPr>
       </w:pPr>
+      <w:proofErr w:type="spellStart"/>
       <w:r>
         <w:rPr>
           <w:rFonts w:asciiTheme="minorHAnsi" w:hAnsiTheme="minorHAnsi"/>
@@ -204,7 +205,18 @@
           <w:sz w:val="52"/>
           <w:szCs w:val="52"/>
         </w:rPr>
-        <w:t>DezSys-P</w:t>
+        <w:t>DezSys</w:t>
+      </w:r>
+      <w:proofErr w:type="spellEnd"/>
+      <w:r>
+        <w:rPr>
+          <w:rFonts w:asciiTheme="minorHAnsi" w:hAnsiTheme="minorHAnsi"/>
+          <w:b/>
+          <w:bCs/>
+          <w:sz w:val="52"/>
+          <w:szCs w:val="52"/>
+        </w:rPr>
+        <w:t>-P</w:t>
       </w:r>
       <w:r>
         <w:rPr>
@@ -444,8 +456,20 @@
           <w:sz w:val="36"/>
           <w:szCs w:val="36"/>
         </w:rPr>
-        <w:t>Thomas Stedronsky</w:t>
-      </w:r>
+        <w:t xml:space="preserve">Thomas </w:t>
+      </w:r>
+      <w:proofErr w:type="spellStart"/>
+      <w:r>
+        <w:rPr>
+          <w:rFonts w:asciiTheme="minorHAnsi" w:hAnsiTheme="minorHAnsi"/>
+          <w:b/>
+          <w:bCs/>
+          <w:sz w:val="36"/>
+          <w:szCs w:val="36"/>
+        </w:rPr>
+        <w:t>Stedronsky</w:t>
+      </w:r>
+      <w:proofErr w:type="spellEnd"/>
     </w:p>
     <w:p>
       <w:pPr>
@@ -608,8 +632,36 @@
                 <w:b/>
                 <w:bCs/>
               </w:rPr>
-              <w:t>Betreuer: Th. Micheler</w:t>
+              <w:t xml:space="preserve">Betreuer: </w:t>
             </w:r>
+            <w:proofErr w:type="spellStart"/>
+            <w:r>
+              <w:rPr>
+                <w:rFonts w:asciiTheme="minorHAnsi" w:hAnsiTheme="minorHAnsi"/>
+                <w:b/>
+                <w:bCs/>
+              </w:rPr>
+              <w:t>Th</w:t>
+            </w:r>
+            <w:proofErr w:type="spellEnd"/>
+            <w:r>
+              <w:rPr>
+                <w:rFonts w:asciiTheme="minorHAnsi" w:hAnsiTheme="minorHAnsi"/>
+                <w:b/>
+                <w:bCs/>
+              </w:rPr>
+              <w:t xml:space="preserve">. </w:t>
+            </w:r>
+            <w:proofErr w:type="spellStart"/>
+            <w:r>
+              <w:rPr>
+                <w:rFonts w:asciiTheme="minorHAnsi" w:hAnsiTheme="minorHAnsi"/>
+                <w:b/>
+                <w:bCs/>
+              </w:rPr>
+              <w:t>Micheler</w:t>
+            </w:r>
+            <w:proofErr w:type="spellEnd"/>
           </w:p>
           <w:p>
             <w:pPr>
@@ -1330,7 +1382,39 @@
           <w:sz w:val="22"/>
         </w:rPr>
         <w:br/>
-        <w:t>Im zweiten Teil der Arbeit soll der praktische Einsatz von OpenCL trainiert werden. Diese können anhand von bestehenden Codeexamples durchgeführt werden. Dabei wird auf eine sprechende Gegenüberstellung (Benchmark) Wert gelegt.</w:t>
+        <w:t xml:space="preserve">Im zweiten Teil der Arbeit soll der praktische Einsatz von </w:t>
+      </w:r>
+      <w:proofErr w:type="spellStart"/>
+      <w:r>
+        <w:rPr>
+          <w:rFonts w:asciiTheme="minorHAnsi" w:hAnsiTheme="minorHAnsi"/>
+          <w:sz w:val="22"/>
+        </w:rPr>
+        <w:t>OpenCL</w:t>
+      </w:r>
+      <w:proofErr w:type="spellEnd"/>
+      <w:r>
+        <w:rPr>
+          <w:rFonts w:asciiTheme="minorHAnsi" w:hAnsiTheme="minorHAnsi"/>
+          <w:sz w:val="22"/>
+        </w:rPr>
+        <w:t xml:space="preserve"> trainiert werden. Diese können anhand von bestehenden </w:t>
+      </w:r>
+      <w:proofErr w:type="spellStart"/>
+      <w:r>
+        <w:rPr>
+          <w:rFonts w:asciiTheme="minorHAnsi" w:hAnsiTheme="minorHAnsi"/>
+          <w:sz w:val="22"/>
+        </w:rPr>
+        <w:t>Codeexamples</w:t>
+      </w:r>
+      <w:proofErr w:type="spellEnd"/>
+      <w:r>
+        <w:rPr>
+          <w:rFonts w:asciiTheme="minorHAnsi" w:hAnsiTheme="minorHAnsi"/>
+          <w:sz w:val="22"/>
+        </w:rPr>
+        <w:t xml:space="preserve"> durchgeführt werden. Dabei wird auf eine sprechende Gegenüberstellung (Benchmark) Wert gelegt.</w:t>
       </w:r>
       <w:r>
         <w:rPr>
@@ -1381,7 +1465,21 @@
           <w:rFonts w:asciiTheme="minorHAnsi" w:hAnsiTheme="minorHAnsi"/>
         </w:rPr>
         <w:br/>
-        <w:t>Können bestehende Programme (C/C++ und Java) auf GPUs genutzt werden und was sind dabei die Grundvoraussetzungen dafür [1Pkt]? Gibt es transcompiler und wie kommen diese zum Einsatz [1Pkt]?</w:t>
+        <w:t xml:space="preserve">Können bestehende Programme (C/C++ und Java) auf GPUs genutzt werden und was sind dabei die Grundvoraussetzungen dafür [1Pkt]? Gibt es </w:t>
+      </w:r>
+      <w:proofErr w:type="spellStart"/>
+      <w:r>
+        <w:rPr>
+          <w:rFonts w:asciiTheme="minorHAnsi" w:hAnsiTheme="minorHAnsi"/>
+        </w:rPr>
+        <w:t>transcompiler</w:t>
+      </w:r>
+      <w:proofErr w:type="spellEnd"/>
+      <w:r>
+        <w:rPr>
+          <w:rFonts w:asciiTheme="minorHAnsi" w:hAnsiTheme="minorHAnsi"/>
+        </w:rPr>
+        <w:t xml:space="preserve"> und wie kommen diese zum Einsatz [1Pkt]?</w:t>
       </w:r>
       <w:r>
         <w:rPr>
@@ -1394,7 +1492,35 @@
           <w:rFonts w:asciiTheme="minorHAnsi" w:hAnsiTheme="minorHAnsi"/>
         </w:rPr>
         <w:br/>
-        <w:t>Präsentieren Sie an einem praktischen Beispiel den Nutzen dieser Technologie. Wählen Sie zwei rechenintensive Algorithmen (z.B. Faktorisierung) und zeigen Sie in einem aussagekräftigen Benchmark welche Vorteile der Einsatz der vorhandenen GPU Hardware gegenüber dem Ausführen auf einer CPU bringt (OpenCL). Punkteschlüssel:</w:t>
+        <w:t xml:space="preserve">Präsentieren Sie an einem praktischen Beispiel den Nutzen dieser Technologie. Wählen Sie zwei rechenintensive Algorithmen (z.B. </w:t>
+      </w:r>
+      <w:proofErr w:type="spellStart"/>
+      <w:r>
+        <w:rPr>
+          <w:rFonts w:asciiTheme="minorHAnsi" w:hAnsiTheme="minorHAnsi"/>
+        </w:rPr>
+        <w:t>Faktorisierung</w:t>
+      </w:r>
+      <w:proofErr w:type="spellEnd"/>
+      <w:r>
+        <w:rPr>
+          <w:rFonts w:asciiTheme="minorHAnsi" w:hAnsiTheme="minorHAnsi"/>
+        </w:rPr>
+        <w:t>) und zeigen Sie in einem aussagekräftigen Benchmark welche Vorteile der Einsatz der vorhandenen GPU Hardware gegenüber dem Ausführen auf einer CPU bringt (</w:t>
+      </w:r>
+      <w:proofErr w:type="spellStart"/>
+      <w:r>
+        <w:rPr>
+          <w:rFonts w:asciiTheme="minorHAnsi" w:hAnsiTheme="minorHAnsi"/>
+        </w:rPr>
+        <w:t>OpenCL</w:t>
+      </w:r>
+      <w:proofErr w:type="spellEnd"/>
+      <w:r>
+        <w:rPr>
+          <w:rFonts w:asciiTheme="minorHAnsi" w:hAnsiTheme="minorHAnsi"/>
+        </w:rPr>
+        <w:t>). Punkteschlüssel:</w:t>
       </w:r>
     </w:p>
     <w:p>
@@ -1408,7 +1534,21 @@
         <w:rPr>
           <w:rFonts w:asciiTheme="minorHAnsi" w:hAnsiTheme="minorHAnsi"/>
         </w:rPr>
-        <w:t>Auswahl und Argumentation der zwei rechenintensiven Algorithmen (Speicher, Zugriff, Rechenoperationen) [0..4Pkt]</w:t>
+        <w:t>Auswahl und Argumentation der zwei rechenintensiven Algorithmen (Speicher, Zugriff, Rechenoperationen) [</w:t>
+      </w:r>
+      <w:proofErr w:type="gramStart"/>
+      <w:r>
+        <w:rPr>
+          <w:rFonts w:asciiTheme="minorHAnsi" w:hAnsiTheme="minorHAnsi"/>
+        </w:rPr>
+        <w:t>0..</w:t>
+      </w:r>
+      <w:proofErr w:type="gramEnd"/>
+      <w:r>
+        <w:rPr>
+          <w:rFonts w:asciiTheme="minorHAnsi" w:hAnsiTheme="minorHAnsi"/>
+        </w:rPr>
+        <w:t>4Pkt]</w:t>
       </w:r>
       <w:r>
         <w:rPr>
@@ -1553,7 +1693,7 @@
         <w:pStyle w:val="Listenabsatz"/>
         <w:numPr>
           <w:ilvl w:val="0"/>
-          <w:numId w:val="48"/>
+          <w:numId w:val="4"/>
         </w:numPr>
         <w:rPr>
           <w:rFonts w:asciiTheme="minorHAnsi" w:hAnsiTheme="minorHAnsi"/>
@@ -1593,13 +1733,14 @@
         <w:pStyle w:val="Listenabsatz"/>
         <w:numPr>
           <w:ilvl w:val="0"/>
-          <w:numId w:val="48"/>
+          <w:numId w:val="4"/>
         </w:numPr>
         <w:rPr>
           <w:rFonts w:asciiTheme="minorHAnsi" w:hAnsiTheme="minorHAnsi"/>
           <w:b/>
         </w:rPr>
       </w:pPr>
+      <w:proofErr w:type="spellStart"/>
       <w:r>
         <w:rPr>
           <w:rFonts w:asciiTheme="minorHAnsi" w:hAnsiTheme="minorHAnsi"/>
@@ -1607,6 +1748,7 @@
         </w:rPr>
         <w:t>Mathematica</w:t>
       </w:r>
+      <w:proofErr w:type="spellEnd"/>
     </w:p>
     <w:p>
       <w:pPr>
@@ -1639,7 +1781,7 @@
         <w:pStyle w:val="Listenabsatz"/>
         <w:numPr>
           <w:ilvl w:val="0"/>
-          <w:numId w:val="48"/>
+          <w:numId w:val="4"/>
         </w:numPr>
         <w:rPr>
           <w:rFonts w:asciiTheme="minorHAnsi" w:hAnsiTheme="minorHAnsi"/>
@@ -1870,23 +2012,59 @@
         <w:pStyle w:val="Listenabsatz"/>
         <w:numPr>
           <w:ilvl w:val="0"/>
-          <w:numId w:val="47"/>
+          <w:numId w:val="3"/>
         </w:numPr>
         <w:rPr>
           <w:rFonts w:asciiTheme="minorHAnsi" w:hAnsiTheme="minorHAnsi"/>
         </w:rPr>
       </w:pPr>
-      <w:r>
-        <w:rPr>
-          <w:rFonts w:asciiTheme="minorHAnsi" w:hAnsiTheme="minorHAnsi"/>
-        </w:rPr>
-        <w:t>Nsight Eclipse Edition</w:t>
-      </w:r>
-      <w:r>
-        <w:rPr>
-          <w:rFonts w:asciiTheme="minorHAnsi" w:hAnsiTheme="minorHAnsi"/>
-        </w:rPr>
-        <w:t>[5</w:t>
+      <w:proofErr w:type="spellStart"/>
+      <w:r>
+        <w:rPr>
+          <w:rFonts w:asciiTheme="minorHAnsi" w:hAnsiTheme="minorHAnsi"/>
+        </w:rPr>
+        <w:t>Nsight</w:t>
+      </w:r>
+      <w:proofErr w:type="spellEnd"/>
+      <w:r>
+        <w:rPr>
+          <w:rFonts w:asciiTheme="minorHAnsi" w:hAnsiTheme="minorHAnsi"/>
+        </w:rPr>
+        <w:t xml:space="preserve"> </w:t>
+      </w:r>
+      <w:proofErr w:type="spellStart"/>
+      <w:r>
+        <w:rPr>
+          <w:rFonts w:asciiTheme="minorHAnsi" w:hAnsiTheme="minorHAnsi"/>
+        </w:rPr>
+        <w:t>Eclipse</w:t>
+      </w:r>
+      <w:proofErr w:type="spellEnd"/>
+      <w:r>
+        <w:rPr>
+          <w:rFonts w:asciiTheme="minorHAnsi" w:hAnsiTheme="minorHAnsi"/>
+        </w:rPr>
+        <w:t xml:space="preserve"> </w:t>
+      </w:r>
+      <w:proofErr w:type="gramStart"/>
+      <w:r>
+        <w:rPr>
+          <w:rFonts w:asciiTheme="minorHAnsi" w:hAnsiTheme="minorHAnsi"/>
+        </w:rPr>
+        <w:t>Edition</w:t>
+      </w:r>
+      <w:r>
+        <w:rPr>
+          <w:rFonts w:asciiTheme="minorHAnsi" w:hAnsiTheme="minorHAnsi"/>
+        </w:rPr>
+        <w:t>[</w:t>
+      </w:r>
+      <w:proofErr w:type="gramEnd"/>
+      <w:r>
+        <w:rPr>
+          <w:rFonts w:asciiTheme="minorHAnsi" w:hAnsiTheme="minorHAnsi"/>
+        </w:rPr>
+        <w:t>5</w:t>
       </w:r>
       <w:r>
         <w:rPr>
@@ -1910,7 +2088,21 @@
         <w:rPr>
           <w:rFonts w:asciiTheme="minorHAnsi" w:hAnsiTheme="minorHAnsi"/>
         </w:rPr>
-        <w:t>auf Eclipse basiert und sich auf die Implementierung von</w:t>
+        <w:t xml:space="preserve">auf </w:t>
+      </w:r>
+      <w:proofErr w:type="spellStart"/>
+      <w:r>
+        <w:rPr>
+          <w:rFonts w:asciiTheme="minorHAnsi" w:hAnsiTheme="minorHAnsi"/>
+        </w:rPr>
+        <w:t>Eclipse</w:t>
+      </w:r>
+      <w:proofErr w:type="spellEnd"/>
+      <w:r>
+        <w:rPr>
+          <w:rFonts w:asciiTheme="minorHAnsi" w:hAnsiTheme="minorHAnsi"/>
+        </w:rPr>
+        <w:t xml:space="preserve"> basiert und sich auf die Implementierung von</w:t>
       </w:r>
       <w:r>
         <w:rPr>
@@ -1936,7 +2128,7 @@
         <w:pStyle w:val="Listenabsatz"/>
         <w:numPr>
           <w:ilvl w:val="0"/>
-          <w:numId w:val="47"/>
+          <w:numId w:val="3"/>
         </w:numPr>
         <w:rPr>
           <w:rFonts w:asciiTheme="minorHAnsi" w:hAnsiTheme="minorHAnsi"/>
@@ -1946,13 +2138,27 @@
         <w:rPr>
           <w:rFonts w:asciiTheme="minorHAnsi" w:hAnsiTheme="minorHAnsi"/>
         </w:rPr>
-        <w:t>APP SDK</w:t>
-      </w:r>
-      <w:r>
-        <w:rPr>
-          <w:rFonts w:asciiTheme="minorHAnsi" w:hAnsiTheme="minorHAnsi"/>
-        </w:rPr>
-        <w:t>[6</w:t>
+        <w:t xml:space="preserve">APP </w:t>
+      </w:r>
+      <w:proofErr w:type="gramStart"/>
+      <w:r>
+        <w:rPr>
+          <w:rFonts w:asciiTheme="minorHAnsi" w:hAnsiTheme="minorHAnsi"/>
+        </w:rPr>
+        <w:t>SDK</w:t>
+      </w:r>
+      <w:r>
+        <w:rPr>
+          <w:rFonts w:asciiTheme="minorHAnsi" w:hAnsiTheme="minorHAnsi"/>
+        </w:rPr>
+        <w:t>[</w:t>
+      </w:r>
+      <w:proofErr w:type="gramEnd"/>
+      <w:r>
+        <w:rPr>
+          <w:rFonts w:asciiTheme="minorHAnsi" w:hAnsiTheme="minorHAnsi"/>
+        </w:rPr>
+        <w:t>6</w:t>
       </w:r>
       <w:r>
         <w:rPr>
@@ -1984,7 +2190,7 @@
         <w:pStyle w:val="Listenabsatz"/>
         <w:numPr>
           <w:ilvl w:val="0"/>
-          <w:numId w:val="47"/>
+          <w:numId w:val="3"/>
         </w:numPr>
         <w:rPr>
           <w:rFonts w:asciiTheme="minorHAnsi" w:hAnsiTheme="minorHAnsi"/>
@@ -2002,7 +2208,7 @@
         <w:pStyle w:val="Listenabsatz"/>
         <w:numPr>
           <w:ilvl w:val="0"/>
-          <w:numId w:val="47"/>
+          <w:numId w:val="3"/>
         </w:numPr>
         <w:rPr>
           <w:rFonts w:asciiTheme="minorHAnsi" w:hAnsiTheme="minorHAnsi"/>
@@ -2014,13 +2220,43 @@
         <w:rPr>
           <w:rFonts w:asciiTheme="minorHAnsi" w:hAnsiTheme="minorHAnsi"/>
         </w:rPr>
-        <w:t>Außerdem können für C/C++ Anwendungen noch die von JetBrains entwickelte IDE CLion</w:t>
-      </w:r>
-      <w:r>
-        <w:rPr>
-          <w:rFonts w:asciiTheme="minorHAnsi" w:hAnsiTheme="minorHAnsi"/>
-        </w:rPr>
-        <w:t>[7</w:t>
+        <w:t xml:space="preserve">Außerdem können für C/C++ Anwendungen noch die von </w:t>
+      </w:r>
+      <w:proofErr w:type="spellStart"/>
+      <w:r>
+        <w:rPr>
+          <w:rFonts w:asciiTheme="minorHAnsi" w:hAnsiTheme="minorHAnsi"/>
+        </w:rPr>
+        <w:t>JetBrains</w:t>
+      </w:r>
+      <w:proofErr w:type="spellEnd"/>
+      <w:r>
+        <w:rPr>
+          <w:rFonts w:asciiTheme="minorHAnsi" w:hAnsiTheme="minorHAnsi"/>
+        </w:rPr>
+        <w:t xml:space="preserve"> entwickelte IDE </w:t>
+      </w:r>
+      <w:proofErr w:type="spellStart"/>
+      <w:proofErr w:type="gramStart"/>
+      <w:r>
+        <w:rPr>
+          <w:rFonts w:asciiTheme="minorHAnsi" w:hAnsiTheme="minorHAnsi"/>
+        </w:rPr>
+        <w:t>CLion</w:t>
+      </w:r>
+      <w:proofErr w:type="spellEnd"/>
+      <w:r>
+        <w:rPr>
+          <w:rFonts w:asciiTheme="minorHAnsi" w:hAnsiTheme="minorHAnsi"/>
+        </w:rPr>
+        <w:t>[</w:t>
+      </w:r>
+      <w:proofErr w:type="gramEnd"/>
+      <w:r>
+        <w:rPr>
+          <w:rFonts w:asciiTheme="minorHAnsi" w:hAnsiTheme="minorHAnsi"/>
+        </w:rPr>
+        <w:t>7</w:t>
       </w:r>
       <w:r>
         <w:rPr>
@@ -2040,7 +2276,7 @@
         <w:pStyle w:val="Listenabsatz"/>
         <w:numPr>
           <w:ilvl w:val="0"/>
-          <w:numId w:val="47"/>
+          <w:numId w:val="3"/>
         </w:numPr>
         <w:rPr>
           <w:rFonts w:asciiTheme="minorHAnsi" w:hAnsiTheme="minorHAnsi"/>
@@ -2120,14 +2356,24 @@
         <w:rPr>
           <w:rFonts w:asciiTheme="minorHAnsi" w:hAnsiTheme="minorHAnsi"/>
         </w:rPr>
-        <w:t>Mit Rootbeer</w:t>
-      </w:r>
+        <w:t xml:space="preserve">Mit </w:t>
+      </w:r>
+      <w:proofErr w:type="spellStart"/>
+      <w:proofErr w:type="gramStart"/>
+      <w:r>
+        <w:rPr>
+          <w:rFonts w:asciiTheme="minorHAnsi" w:hAnsiTheme="minorHAnsi"/>
+        </w:rPr>
+        <w:t>Rootbeer</w:t>
+      </w:r>
+      <w:proofErr w:type="spellEnd"/>
       <w:r>
         <w:rPr>
           <w:rFonts w:asciiTheme="minorHAnsi" w:hAnsiTheme="minorHAnsi"/>
         </w:rPr>
         <w:t>[</w:t>
       </w:r>
+      <w:proofErr w:type="gramEnd"/>
       <w:r>
         <w:rPr>
           <w:rFonts w:asciiTheme="minorHAnsi" w:hAnsiTheme="minorHAnsi"/>
@@ -2144,7 +2390,21 @@
         <w:rPr>
           <w:rFonts w:asciiTheme="minorHAnsi" w:hAnsiTheme="minorHAnsi"/>
         </w:rPr>
-        <w:t xml:space="preserve">(so heißt dieser Compiler) muss auch kein eigener GPU-Kernel für CUDA oder OpenCL geschrieben werden. </w:t>
+        <w:t xml:space="preserve">(so heißt dieser Compiler) muss auch kein eigener GPU-Kernel für CUDA oder </w:t>
+      </w:r>
+      <w:proofErr w:type="spellStart"/>
+      <w:r>
+        <w:rPr>
+          <w:rFonts w:asciiTheme="minorHAnsi" w:hAnsiTheme="minorHAnsi"/>
+        </w:rPr>
+        <w:t>OpenCL</w:t>
+      </w:r>
+      <w:proofErr w:type="spellEnd"/>
+      <w:r>
+        <w:rPr>
+          <w:rFonts w:asciiTheme="minorHAnsi" w:hAnsiTheme="minorHAnsi"/>
+        </w:rPr>
+        <w:t xml:space="preserve"> geschrieben werden. </w:t>
       </w:r>
       <w:r>
         <w:rPr>
@@ -2158,11 +2418,19 @@
         </w:rPr>
         <w:t xml:space="preserve">ynamische Methodenaufrufe, </w:t>
       </w:r>
-      <w:r>
-        <w:rPr>
-          <w:rFonts w:asciiTheme="minorHAnsi" w:hAnsiTheme="minorHAnsi"/>
-        </w:rPr>
-        <w:t>Reflections und native Methoden sind alle Eigenschaften von Java unterstützt.</w:t>
+      <w:proofErr w:type="spellStart"/>
+      <w:r>
+        <w:rPr>
+          <w:rFonts w:asciiTheme="minorHAnsi" w:hAnsiTheme="minorHAnsi"/>
+        </w:rPr>
+        <w:t>Reflections</w:t>
+      </w:r>
+      <w:proofErr w:type="spellEnd"/>
+      <w:r>
+        <w:rPr>
+          <w:rFonts w:asciiTheme="minorHAnsi" w:hAnsiTheme="minorHAnsi"/>
+        </w:rPr>
+        <w:t xml:space="preserve"> und native Methoden sind alle Eigenschaften von Java unterstützt.</w:t>
       </w:r>
     </w:p>
     <w:p>
@@ -2176,7 +2444,14 @@
         <w:rPr>
           <w:rFonts w:asciiTheme="minorHAnsi" w:hAnsiTheme="minorHAnsi"/>
         </w:rPr>
-        <w:t>Für C/C++ gibt es ein eigenes CUDA Toolkit</w:t>
+        <w:t xml:space="preserve">Für C/C++ gibt es ein eigenes CUDA </w:t>
+      </w:r>
+      <w:proofErr w:type="gramStart"/>
+      <w:r>
+        <w:rPr>
+          <w:rFonts w:asciiTheme="minorHAnsi" w:hAnsiTheme="minorHAnsi"/>
+        </w:rPr>
+        <w:t>Toolkit</w:t>
       </w:r>
       <w:r>
         <w:rPr>
@@ -2184,6 +2459,7 @@
         </w:rPr>
         <w:t>[</w:t>
       </w:r>
+      <w:proofErr w:type="gramEnd"/>
       <w:r>
         <w:rPr>
           <w:rFonts w:asciiTheme="minorHAnsi" w:hAnsiTheme="minorHAnsi"/>
@@ -2221,13 +2497,29 @@
           <w:rFonts w:asciiTheme="minorHAnsi" w:hAnsiTheme="minorHAnsi"/>
           <w:u w:val="single"/>
         </w:rPr>
-        <w:t>Gibt es transcompiler und wie</w:t>
-      </w:r>
+        <w:t xml:space="preserve">Gibt es </w:t>
+      </w:r>
+      <w:proofErr w:type="spellStart"/>
       <w:r>
         <w:rPr>
           <w:rFonts w:asciiTheme="minorHAnsi" w:hAnsiTheme="minorHAnsi"/>
           <w:u w:val="single"/>
         </w:rPr>
+        <w:t>transcompiler</w:t>
+      </w:r>
+      <w:proofErr w:type="spellEnd"/>
+      <w:r>
+        <w:rPr>
+          <w:rFonts w:asciiTheme="minorHAnsi" w:hAnsiTheme="minorHAnsi"/>
+          <w:u w:val="single"/>
+        </w:rPr>
+        <w:t xml:space="preserve"> und wie</w:t>
+      </w:r>
+      <w:r>
+        <w:rPr>
+          <w:rFonts w:asciiTheme="minorHAnsi" w:hAnsiTheme="minorHAnsi"/>
+          <w:u w:val="single"/>
+        </w:rPr>
         <w:t xml:space="preserve"> kommen diese zum Einsatz</w:t>
       </w:r>
       <w:r>
@@ -2248,7 +2540,21 @@
         <w:rPr>
           <w:rFonts w:asciiTheme="minorHAnsi" w:hAnsiTheme="minorHAnsi"/>
         </w:rPr>
-        <w:t xml:space="preserve">Allgemein ist ein transcompiler ein Compiler der einen Source Code einer Programmiersprache in eine andere Programmiersprache übersetzt. </w:t>
+        <w:t xml:space="preserve">Allgemein ist ein </w:t>
+      </w:r>
+      <w:proofErr w:type="spellStart"/>
+      <w:r>
+        <w:rPr>
+          <w:rFonts w:asciiTheme="minorHAnsi" w:hAnsiTheme="minorHAnsi"/>
+        </w:rPr>
+        <w:t>transcompiler</w:t>
+      </w:r>
+      <w:proofErr w:type="spellEnd"/>
+      <w:r>
+        <w:rPr>
+          <w:rFonts w:asciiTheme="minorHAnsi" w:hAnsiTheme="minorHAnsi"/>
+        </w:rPr>
+        <w:t xml:space="preserve"> ein Compiler der einen Source Code einer Programmiersprache in eine andere Programmiersprache übersetzt. </w:t>
       </w:r>
     </w:p>
     <w:p>
@@ -2274,8 +2580,23 @@
         <w:rPr>
           <w:rFonts w:asciiTheme="minorHAnsi" w:hAnsiTheme="minorHAnsi"/>
         </w:rPr>
-        <w:t xml:space="preserve">es gibt transcompiler bei GPUs zum Beispiel den </w:t>
-      </w:r>
+        <w:t xml:space="preserve">es gibt </w:t>
+      </w:r>
+      <w:proofErr w:type="spellStart"/>
+      <w:r>
+        <w:rPr>
+          <w:rFonts w:asciiTheme="minorHAnsi" w:hAnsiTheme="minorHAnsi"/>
+        </w:rPr>
+        <w:t>transcompiler</w:t>
+      </w:r>
+      <w:proofErr w:type="spellEnd"/>
+      <w:r>
+        <w:rPr>
+          <w:rFonts w:asciiTheme="minorHAnsi" w:hAnsiTheme="minorHAnsi"/>
+        </w:rPr>
+        <w:t xml:space="preserve"> bei GPUs zum Beispiel den </w:t>
+      </w:r>
+      <w:proofErr w:type="spellStart"/>
       <w:r>
         <w:rPr>
           <w:rFonts w:asciiTheme="minorHAnsi" w:hAnsiTheme="minorHAnsi"/>
@@ -2288,6 +2609,7 @@
         </w:rPr>
         <w:t>compiler</w:t>
       </w:r>
+      <w:proofErr w:type="spellEnd"/>
       <w:r>
         <w:rPr>
           <w:rFonts w:asciiTheme="minorHAnsi" w:hAnsiTheme="minorHAnsi"/>
@@ -2298,8 +2620,16 @@
         <w:rPr>
           <w:rFonts w:asciiTheme="minorHAnsi" w:hAnsiTheme="minorHAnsi"/>
         </w:rPr>
-        <w:t>von CUDA in OpenCL</w:t>
-      </w:r>
+        <w:t xml:space="preserve">von CUDA in </w:t>
+      </w:r>
+      <w:proofErr w:type="spellStart"/>
+      <w:r>
+        <w:rPr>
+          <w:rFonts w:asciiTheme="minorHAnsi" w:hAnsiTheme="minorHAnsi"/>
+        </w:rPr>
+        <w:t>OpenCL</w:t>
+      </w:r>
+      <w:proofErr w:type="spellEnd"/>
       <w:r>
         <w:rPr>
           <w:rFonts w:asciiTheme="minorHAnsi" w:hAnsiTheme="minorHAnsi"/>
@@ -2323,17 +2653,651 @@
         <w:rPr>
           <w:rFonts w:asciiTheme="minorHAnsi" w:hAnsiTheme="minorHAnsi"/>
         </w:rPr>
-        <w:t xml:space="preserve">Außerdem kommt es zum Einsatz wenn man zum Beispiel eine NVIDIA Grafikkarte hat und diese mit einer anderen vergleichen will. Hierbei kann derselbe Code dann in CUDA, OpenCL, getestet werden. </w:t>
-      </w:r>
-    </w:p>
-    <w:p>
-      <w:pPr>
-        <w:rPr>
-          <w:rFonts w:asciiTheme="minorHAnsi" w:hAnsiTheme="minorHAnsi"/>
-        </w:rPr>
-      </w:pPr>
-      <w:bookmarkStart w:id="5" w:name="_GoBack"/>
-      <w:bookmarkEnd w:id="5"/>
+        <w:t xml:space="preserve">Außerdem kommt es zum </w:t>
+      </w:r>
+      <w:proofErr w:type="gramStart"/>
+      <w:r>
+        <w:rPr>
+          <w:rFonts w:asciiTheme="minorHAnsi" w:hAnsiTheme="minorHAnsi"/>
+        </w:rPr>
+        <w:t>Einsatz</w:t>
+      </w:r>
+      <w:proofErr w:type="gramEnd"/>
+      <w:r>
+        <w:rPr>
+          <w:rFonts w:asciiTheme="minorHAnsi" w:hAnsiTheme="minorHAnsi"/>
+        </w:rPr>
+        <w:t xml:space="preserve"> wenn man zum Beispiel eine NVIDIA Grafikkarte hat und diese mit einer anderen vergleichen will. Hierbei kann derselbe Code dann in CUDA, </w:t>
+      </w:r>
+      <w:proofErr w:type="spellStart"/>
+      <w:r>
+        <w:rPr>
+          <w:rFonts w:asciiTheme="minorHAnsi" w:hAnsiTheme="minorHAnsi"/>
+        </w:rPr>
+        <w:t>OpenCL</w:t>
+      </w:r>
+      <w:proofErr w:type="spellEnd"/>
+      <w:r>
+        <w:rPr>
+          <w:rFonts w:asciiTheme="minorHAnsi" w:hAnsiTheme="minorHAnsi"/>
+        </w:rPr>
+        <w:t xml:space="preserve">, getestet werden. </w:t>
+      </w:r>
+    </w:p>
+    <w:p>
+      <w:pPr>
+        <w:rPr>
+          <w:rFonts w:asciiTheme="minorHAnsi" w:hAnsiTheme="minorHAnsi"/>
+        </w:rPr>
+      </w:pPr>
+    </w:p>
+    <w:p>
+      <w:pPr>
+        <w:widowControl/>
+        <w:suppressAutoHyphens w:val="0"/>
+        <w:rPr>
+          <w:rFonts w:asciiTheme="minorHAnsi" w:hAnsiTheme="minorHAnsi"/>
+          <w:b/>
+          <w:bCs/>
+          <w:sz w:val="36"/>
+          <w:szCs w:val="36"/>
+        </w:rPr>
+      </w:pPr>
+      <w:bookmarkStart w:id="5" w:name="_Toc441398960"/>
+      <w:r>
+        <w:rPr>
+          <w:rFonts w:asciiTheme="minorHAnsi" w:hAnsiTheme="minorHAnsi"/>
+        </w:rPr>
+        <w:br w:type="page"/>
+      </w:r>
+    </w:p>
+    <w:p>
+      <w:pPr>
+        <w:pStyle w:val="berschrift2"/>
+        <w:numPr>
+          <w:ilvl w:val="1"/>
+          <w:numId w:val="5"/>
+        </w:numPr>
+        <w:tabs>
+          <w:tab w:val="clear" w:pos="6672"/>
+        </w:tabs>
+        <w:ind w:left="0" w:hanging="142"/>
+      </w:pPr>
+      <w:r>
+        <w:lastRenderedPageBreak/>
+        <w:t>Praxis</w:t>
+      </w:r>
+    </w:p>
+    <w:p>
+      <w:pPr>
+        <w:pStyle w:val="Textkrper"/>
+      </w:pPr>
+      <w:r>
+        <w:t xml:space="preserve">Ein gutes Beispiel zum Testen ist die Berechnung von </w:t>
+      </w:r>
+      <m:oMath>
+        <m:r>
+          <w:rPr>
+            <w:rFonts w:ascii="Cambria Math" w:hAnsi="Cambria Math"/>
+          </w:rPr>
+          <m:t>π</m:t>
+        </m:r>
+      </m:oMath>
+      <w:r>
+        <w:t xml:space="preserve">. Hierzu nimmt man folgende </w:t>
+      </w:r>
+      <w:r>
+        <w:t>Folge</w:t>
+      </w:r>
+    </w:p>
+    <w:p>
+      <w:pPr>
+        <w:pStyle w:val="Textkrper"/>
+      </w:pPr>
+      <m:oMathPara>
+        <m:oMath>
+          <m:nary>
+            <m:naryPr>
+              <m:chr m:val="∑"/>
+              <m:limLoc m:val="undOvr"/>
+              <m:ctrlPr>
+                <w:rPr>
+                  <w:rFonts w:ascii="Cambria Math" w:hAnsi="Cambria Math"/>
+                  <w:i/>
+                </w:rPr>
+              </m:ctrlPr>
+            </m:naryPr>
+            <m:sub>
+              <m:r>
+                <w:rPr>
+                  <w:rFonts w:ascii="Cambria Math" w:hAnsi="Cambria Math"/>
+                </w:rPr>
+                <m:t>n=1</m:t>
+              </m:r>
+            </m:sub>
+            <m:sup>
+              <m:r>
+                <w:rPr>
+                  <w:rFonts w:ascii="Cambria Math" w:hAnsi="Cambria Math"/>
+                </w:rPr>
+                <m:t>∞</m:t>
+              </m:r>
+            </m:sup>
+            <m:e>
+              <m:f>
+                <m:fPr>
+                  <m:ctrlPr>
+                    <w:rPr>
+                      <w:rFonts w:ascii="Cambria Math" w:hAnsi="Cambria Math"/>
+                      <w:i/>
+                    </w:rPr>
+                  </m:ctrlPr>
+                </m:fPr>
+                <m:num>
+                  <m:r>
+                    <w:rPr>
+                      <w:rFonts w:ascii="Cambria Math" w:hAnsi="Cambria Math"/>
+                    </w:rPr>
+                    <m:t>1</m:t>
+                  </m:r>
+                </m:num>
+                <m:den>
+                  <m:sSup>
+                    <m:sSupPr>
+                      <m:ctrlPr>
+                        <w:rPr>
+                          <w:rFonts w:ascii="Cambria Math" w:hAnsi="Cambria Math"/>
+                          <w:i/>
+                        </w:rPr>
+                      </m:ctrlPr>
+                    </m:sSupPr>
+                    <m:e>
+                      <m:r>
+                        <w:rPr>
+                          <w:rFonts w:ascii="Cambria Math" w:hAnsi="Cambria Math"/>
+                        </w:rPr>
+                        <m:t>n</m:t>
+                      </m:r>
+                    </m:e>
+                    <m:sup>
+                      <m:r>
+                        <w:rPr>
+                          <w:rFonts w:ascii="Cambria Math" w:hAnsi="Cambria Math"/>
+                        </w:rPr>
+                        <m:t>2</m:t>
+                      </m:r>
+                    </m:sup>
+                  </m:sSup>
+                </m:den>
+              </m:f>
+            </m:e>
+          </m:nary>
+          <m:r>
+            <w:rPr>
+              <w:rFonts w:ascii="Cambria Math" w:hAnsi="Cambria Math"/>
+            </w:rPr>
+            <m:t>=</m:t>
+          </m:r>
+          <m:f>
+            <m:fPr>
+              <m:ctrlPr>
+                <w:rPr>
+                  <w:rFonts w:ascii="Cambria Math" w:hAnsi="Cambria Math"/>
+                  <w:i/>
+                </w:rPr>
+              </m:ctrlPr>
+            </m:fPr>
+            <m:num>
+              <m:sSup>
+                <m:sSupPr>
+                  <m:ctrlPr>
+                    <w:rPr>
+                      <w:rFonts w:ascii="Cambria Math" w:hAnsi="Cambria Math"/>
+                      <w:i/>
+                    </w:rPr>
+                  </m:ctrlPr>
+                </m:sSupPr>
+                <m:e>
+                  <m:r>
+                    <w:rPr>
+                      <w:rFonts w:ascii="Cambria Math" w:hAnsi="Cambria Math"/>
+                    </w:rPr>
+                    <m:t>π</m:t>
+                  </m:r>
+                </m:e>
+                <m:sup>
+                  <m:r>
+                    <w:rPr>
+                      <w:rFonts w:ascii="Cambria Math" w:hAnsi="Cambria Math"/>
+                    </w:rPr>
+                    <m:t>2</m:t>
+                  </m:r>
+                </m:sup>
+              </m:sSup>
+            </m:num>
+            <m:den>
+              <m:r>
+                <w:rPr>
+                  <w:rFonts w:ascii="Cambria Math" w:hAnsi="Cambria Math"/>
+                </w:rPr>
+                <m:t>6</m:t>
+              </m:r>
+            </m:den>
+          </m:f>
+        </m:oMath>
+      </m:oMathPara>
+    </w:p>
+    <w:p>
+      <w:pPr>
+        <w:pStyle w:val="Textkrper"/>
+      </w:pPr>
+      <w:r>
+        <w:t xml:space="preserve">Will man nun PI berechnen, bildet man z.B. die Summe der Folge für </w:t>
+      </w:r>
+      <m:oMath>
+        <m:r>
+          <w:rPr>
+            <w:rFonts w:ascii="Cambria Math" w:hAnsi="Cambria Math"/>
+          </w:rPr>
+          <m:t>n→100</m:t>
+        </m:r>
+      </m:oMath>
+      <w:r>
+        <w:t xml:space="preserve"> und erhält ein bestimmtes Ergebnis. Damit man nun auf </w:t>
+      </w:r>
+      <m:oMath>
+        <m:r>
+          <w:rPr>
+            <w:rFonts w:ascii="Cambria Math" w:hAnsi="Cambria Math"/>
+          </w:rPr>
+          <m:t>π</m:t>
+        </m:r>
+      </m:oMath>
+      <w:r>
+        <w:t xml:space="preserve"> kommt muss man die</w:t>
+      </w:r>
+      <w:proofErr w:type="spellStart"/>
+      <w:r>
+        <w:t>ses</w:t>
+      </w:r>
+      <w:proofErr w:type="spellEnd"/>
+      <w:r>
+        <w:t xml:space="preserve"> Ergebnis mit </w:t>
+      </w:r>
+      <m:oMath>
+        <m:r>
+          <w:rPr>
+            <w:rFonts w:ascii="Cambria Math" w:hAnsi="Cambria Math"/>
+          </w:rPr>
+          <m:t>6</m:t>
+        </m:r>
+      </m:oMath>
+      <w:r>
+        <w:t xml:space="preserve"> multiplizieren und danach die Wurzel daraus ziehen. Je höher </w:t>
+      </w:r>
+      <m:oMath>
+        <m:r>
+          <w:rPr>
+            <w:rFonts w:ascii="Cambria Math" w:hAnsi="Cambria Math"/>
+          </w:rPr>
+          <m:t>n</m:t>
+        </m:r>
+      </m:oMath>
+      <w:r>
+        <w:t xml:space="preserve">, desto genauer kommt man an </w:t>
+      </w:r>
+      <m:oMath>
+        <m:r>
+          <w:rPr>
+            <w:rFonts w:ascii="Cambria Math" w:hAnsi="Cambria Math"/>
+          </w:rPr>
+          <m:t>π</m:t>
+        </m:r>
+      </m:oMath>
+      <w:r>
+        <w:t>.</w:t>
+      </w:r>
+    </w:p>
+    <w:p>
+      <w:pPr>
+        <w:pStyle w:val="Textkrper"/>
+      </w:pPr>
+      <w:r>
+        <w:t>Nun stellt sich die Frage, wie sich diese Berechnungen parallelisieren lassen, doch das ist im Prinzip ganz einfach. Will man diese Berechnung z.B. auf 2 Threads aufteilen, so lässt man den einen Thread die Summe der Folge für n von 1 bis 1000 ausrechnen und den anderen Thread für n von 1001 bis 10000. Zählt man nun beide Ergebnisse der Threads zusammen, kommt man auf ein Gesamtergebnis, welches dann mit 6 multipliziert und daraus die Wurzel gezogen werden muss.</w:t>
+      </w:r>
+    </w:p>
+    <w:p>
+      <w:pPr>
+        <w:pStyle w:val="berschrift2"/>
+        <w:tabs>
+          <w:tab w:val="clear" w:pos="6672"/>
+        </w:tabs>
+        <w:ind w:left="567"/>
+        <w:rPr>
+          <w:lang w:val="de-DE"/>
+        </w:rPr>
+      </w:pPr>
+      <w:proofErr w:type="spellStart"/>
+      <w:r>
+        <w:rPr>
+          <w:lang w:val="de-DE"/>
+        </w:rPr>
+        <w:t>OpenCL</w:t>
+      </w:r>
+      <w:proofErr w:type="spellEnd"/>
+      <w:r>
+        <w:rPr>
+          <w:lang w:val="de-DE"/>
+        </w:rPr>
+        <w:t xml:space="preserve"> </w:t>
+      </w:r>
+      <w:proofErr w:type="spellStart"/>
+      <w:r>
+        <w:rPr>
+          <w:lang w:val="de-DE"/>
+        </w:rPr>
+        <w:t>code</w:t>
+      </w:r>
+      <w:proofErr w:type="spellEnd"/>
+    </w:p>
+    <w:p>
+      <w:pPr>
+        <w:pStyle w:val="HTMLVorformatiert"/>
+        <w:shd w:val="clear" w:color="auto" w:fill="2B2B2B"/>
+        <w:rPr>
+          <w:color w:val="A9B7C6"/>
+          <w:lang w:val="en-US"/>
+        </w:rPr>
+      </w:pPr>
+      <w:r>
+        <w:rPr>
+          <w:color w:val="A9B7C6"/>
+          <w:lang w:val="en-US"/>
+        </w:rPr>
+        <w:t xml:space="preserve">__kernel void </w:t>
+      </w:r>
+      <w:proofErr w:type="spellStart"/>
+      <w:r>
+        <w:rPr>
+          <w:color w:val="A9B7C6"/>
+          <w:lang w:val="en-US"/>
+        </w:rPr>
+        <w:t>calculate_</w:t>
+      </w:r>
+      <w:proofErr w:type="gramStart"/>
+      <w:r>
+        <w:rPr>
+          <w:color w:val="A9B7C6"/>
+          <w:lang w:val="en-US"/>
+        </w:rPr>
+        <w:t>pi</w:t>
+      </w:r>
+      <w:proofErr w:type="spellEnd"/>
+      <w:r>
+        <w:rPr>
+          <w:color w:val="A9B7C6"/>
+          <w:lang w:val="en-US"/>
+        </w:rPr>
+        <w:t>(</w:t>
+      </w:r>
+      <w:proofErr w:type="gramEnd"/>
+      <w:r>
+        <w:rPr>
+          <w:color w:val="A9B7C6"/>
+          <w:lang w:val="en-US"/>
+        </w:rPr>
+        <w:t xml:space="preserve">__global </w:t>
+      </w:r>
+      <w:proofErr w:type="spellStart"/>
+      <w:r>
+        <w:rPr>
+          <w:color w:val="A9B7C6"/>
+          <w:lang w:val="en-US"/>
+        </w:rPr>
+        <w:t>const</w:t>
+      </w:r>
+      <w:proofErr w:type="spellEnd"/>
+      <w:r>
+        <w:rPr>
+          <w:color w:val="A9B7C6"/>
+          <w:lang w:val="en-US"/>
+        </w:rPr>
+        <w:t xml:space="preserve"> </w:t>
+      </w:r>
+      <w:proofErr w:type="spellStart"/>
+      <w:r>
+        <w:rPr>
+          <w:color w:val="A9B7C6"/>
+          <w:lang w:val="en-US"/>
+        </w:rPr>
+        <w:t>int</w:t>
+      </w:r>
+      <w:proofErr w:type="spellEnd"/>
+      <w:r>
+        <w:rPr>
+          <w:color w:val="A9B7C6"/>
+          <w:lang w:val="en-US"/>
+        </w:rPr>
+        <w:t xml:space="preserve">* start, __global </w:t>
+      </w:r>
+      <w:proofErr w:type="spellStart"/>
+      <w:r>
+        <w:rPr>
+          <w:color w:val="A9B7C6"/>
+          <w:lang w:val="en-US"/>
+        </w:rPr>
+        <w:t>const</w:t>
+      </w:r>
+      <w:proofErr w:type="spellEnd"/>
+      <w:r>
+        <w:rPr>
+          <w:color w:val="A9B7C6"/>
+          <w:lang w:val="en-US"/>
+        </w:rPr>
+        <w:t xml:space="preserve"> </w:t>
+      </w:r>
+      <w:proofErr w:type="spellStart"/>
+      <w:r>
+        <w:rPr>
+          <w:color w:val="A9B7C6"/>
+          <w:lang w:val="en-US"/>
+        </w:rPr>
+        <w:t>int</w:t>
+      </w:r>
+      <w:proofErr w:type="spellEnd"/>
+      <w:r>
+        <w:rPr>
+          <w:color w:val="A9B7C6"/>
+          <w:lang w:val="en-US"/>
+        </w:rPr>
+        <w:t>* end, __global float* out)</w:t>
+      </w:r>
+      <w:r>
+        <w:rPr>
+          <w:color w:val="A9B7C6"/>
+          <w:lang w:val="en-US"/>
+        </w:rPr>
+        <w:br/>
+        <w:t>{</w:t>
+      </w:r>
+      <w:r>
+        <w:rPr>
+          <w:color w:val="A9B7C6"/>
+          <w:lang w:val="en-US"/>
+        </w:rPr>
+        <w:br/>
+        <w:t xml:space="preserve">    </w:t>
+      </w:r>
+      <w:proofErr w:type="spellStart"/>
+      <w:r>
+        <w:rPr>
+          <w:color w:val="A9B7C6"/>
+          <w:lang w:val="en-US"/>
+        </w:rPr>
+        <w:t>int</w:t>
+      </w:r>
+      <w:proofErr w:type="spellEnd"/>
+      <w:r>
+        <w:rPr>
+          <w:color w:val="A9B7C6"/>
+          <w:lang w:val="en-US"/>
+        </w:rPr>
+        <w:t xml:space="preserve"> </w:t>
+      </w:r>
+      <w:proofErr w:type="spellStart"/>
+      <w:r>
+        <w:rPr>
+          <w:color w:val="A9B7C6"/>
+          <w:lang w:val="en-US"/>
+        </w:rPr>
+        <w:t>i</w:t>
+      </w:r>
+      <w:proofErr w:type="spellEnd"/>
+      <w:r>
+        <w:rPr>
+          <w:color w:val="A9B7C6"/>
+          <w:lang w:val="en-US"/>
+        </w:rPr>
+        <w:t>;</w:t>
+      </w:r>
+      <w:r>
+        <w:rPr>
+          <w:color w:val="A9B7C6"/>
+          <w:lang w:val="en-US"/>
+        </w:rPr>
+        <w:br/>
+        <w:t xml:space="preserve">    float erg=0;</w:t>
+      </w:r>
+      <w:r>
+        <w:rPr>
+          <w:color w:val="A9B7C6"/>
+          <w:lang w:val="en-US"/>
+        </w:rPr>
+        <w:br/>
+        <w:t xml:space="preserve">    for(</w:t>
+      </w:r>
+      <w:proofErr w:type="spellStart"/>
+      <w:r>
+        <w:rPr>
+          <w:color w:val="A9B7C6"/>
+          <w:lang w:val="en-US"/>
+        </w:rPr>
+        <w:t>i</w:t>
+      </w:r>
+      <w:proofErr w:type="spellEnd"/>
+      <w:r>
+        <w:rPr>
+          <w:color w:val="A9B7C6"/>
+          <w:lang w:val="en-US"/>
+        </w:rPr>
+        <w:t>=</w:t>
+      </w:r>
+      <w:proofErr w:type="spellStart"/>
+      <w:r>
+        <w:rPr>
+          <w:color w:val="A9B7C6"/>
+          <w:lang w:val="en-US"/>
+        </w:rPr>
+        <w:t>start;i</w:t>
+      </w:r>
+      <w:proofErr w:type="spellEnd"/>
+      <w:r>
+        <w:rPr>
+          <w:color w:val="A9B7C6"/>
+          <w:lang w:val="en-US"/>
+        </w:rPr>
+        <w:t xml:space="preserve"> &lt; end;++</w:t>
+      </w:r>
+      <w:proofErr w:type="spellStart"/>
+      <w:r>
+        <w:rPr>
+          <w:color w:val="A9B7C6"/>
+          <w:lang w:val="en-US"/>
+        </w:rPr>
+        <w:t>i</w:t>
+      </w:r>
+      <w:proofErr w:type="spellEnd"/>
+      <w:r>
+        <w:rPr>
+          <w:color w:val="A9B7C6"/>
+          <w:lang w:val="en-US"/>
+        </w:rPr>
+        <w:t>) {</w:t>
+      </w:r>
+      <w:r>
+        <w:rPr>
+          <w:color w:val="A9B7C6"/>
+          <w:lang w:val="en-US"/>
+        </w:rPr>
+        <w:br/>
+        <w:t xml:space="preserve">        erg += (float)(1)/(</w:t>
+      </w:r>
+      <w:proofErr w:type="spellStart"/>
+      <w:r>
+        <w:rPr>
+          <w:color w:val="A9B7C6"/>
+          <w:lang w:val="en-US"/>
+        </w:rPr>
+        <w:t>i</w:t>
+      </w:r>
+      <w:proofErr w:type="spellEnd"/>
+      <w:r>
+        <w:rPr>
+          <w:color w:val="A9B7C6"/>
+          <w:lang w:val="en-US"/>
+        </w:rPr>
+        <w:t>*</w:t>
+      </w:r>
+      <w:proofErr w:type="spellStart"/>
+      <w:r>
+        <w:rPr>
+          <w:color w:val="A9B7C6"/>
+          <w:lang w:val="en-US"/>
+        </w:rPr>
+        <w:t>i</w:t>
+      </w:r>
+      <w:proofErr w:type="spellEnd"/>
+      <w:r>
+        <w:rPr>
+          <w:color w:val="A9B7C6"/>
+          <w:lang w:val="en-US"/>
+        </w:rPr>
+        <w:t>);</w:t>
+      </w:r>
+      <w:r>
+        <w:rPr>
+          <w:color w:val="A9B7C6"/>
+          <w:lang w:val="en-US"/>
+        </w:rPr>
+        <w:br/>
+        <w:t xml:space="preserve">    }</w:t>
+      </w:r>
+      <w:r>
+        <w:rPr>
+          <w:color w:val="A9B7C6"/>
+          <w:lang w:val="en-US"/>
+        </w:rPr>
+        <w:br/>
+        <w:t xml:space="preserve">    out[0]=erg;</w:t>
+      </w:r>
+      <w:r>
+        <w:rPr>
+          <w:color w:val="A9B7C6"/>
+          <w:lang w:val="en-US"/>
+        </w:rPr>
+        <w:br/>
+        <w:t>}</w:t>
+      </w:r>
+    </w:p>
+    <w:p>
+      <w:pPr>
+        <w:pStyle w:val="Textkrper"/>
+        <w:rPr>
+          <w:lang w:val="en-US"/>
+        </w:rPr>
+      </w:pPr>
+      <w:bookmarkStart w:id="6" w:name="_GoBack"/>
+      <w:bookmarkEnd w:id="6"/>
     </w:p>
     <w:p>
       <w:pPr>
@@ -2343,7 +3307,6 @@
           <w:rFonts w:asciiTheme="minorHAnsi" w:hAnsiTheme="minorHAnsi"/>
         </w:rPr>
       </w:pPr>
-      <w:bookmarkStart w:id="6" w:name="_Toc441398960"/>
       <w:r>
         <w:rPr>
           <w:rFonts w:asciiTheme="minorHAnsi" w:hAnsiTheme="minorHAnsi"/>
@@ -2351,7 +3314,7 @@
         <w:lastRenderedPageBreak/>
         <w:t>Quellen</w:t>
       </w:r>
-      <w:bookmarkEnd w:id="6"/>
+      <w:bookmarkEnd w:id="5"/>
     </w:p>
     <w:p>
       <w:pPr>
@@ -2370,7 +3333,35 @@
         <w:rPr>
           <w:rFonts w:asciiTheme="minorHAnsi" w:hAnsiTheme="minorHAnsi"/>
         </w:rPr>
-        <w:t xml:space="preserve">1] GPUPI: International support thread, </w:t>
+        <w:t xml:space="preserve">1] GPUPI: International </w:t>
+      </w:r>
+      <w:proofErr w:type="spellStart"/>
+      <w:r>
+        <w:rPr>
+          <w:rFonts w:asciiTheme="minorHAnsi" w:hAnsiTheme="minorHAnsi"/>
+        </w:rPr>
+        <w:t>support</w:t>
+      </w:r>
+      <w:proofErr w:type="spellEnd"/>
+      <w:r>
+        <w:rPr>
+          <w:rFonts w:asciiTheme="minorHAnsi" w:hAnsiTheme="minorHAnsi"/>
+        </w:rPr>
+        <w:t xml:space="preserve"> </w:t>
+      </w:r>
+      <w:proofErr w:type="spellStart"/>
+      <w:r>
+        <w:rPr>
+          <w:rFonts w:asciiTheme="minorHAnsi" w:hAnsiTheme="minorHAnsi"/>
+        </w:rPr>
+        <w:t>thread</w:t>
+      </w:r>
+      <w:proofErr w:type="spellEnd"/>
+      <w:r>
+        <w:rPr>
+          <w:rFonts w:asciiTheme="minorHAnsi" w:hAnsiTheme="minorHAnsi"/>
+        </w:rPr>
+        <w:t xml:space="preserve">, </w:t>
       </w:r>
       <w:hyperlink r:id="rId10" w:history="1">
         <w:r>
@@ -2442,7 +3433,21 @@
         <w:rPr>
           <w:rFonts w:asciiTheme="minorHAnsi" w:hAnsiTheme="minorHAnsi"/>
         </w:rPr>
-        <w:t xml:space="preserve">[3] Matlab, </w:t>
+        <w:t xml:space="preserve">[3] </w:t>
+      </w:r>
+      <w:proofErr w:type="spellStart"/>
+      <w:r>
+        <w:rPr>
+          <w:rFonts w:asciiTheme="minorHAnsi" w:hAnsiTheme="minorHAnsi"/>
+        </w:rPr>
+        <w:t>Matlab</w:t>
+      </w:r>
+      <w:proofErr w:type="spellEnd"/>
+      <w:r>
+        <w:rPr>
+          <w:rFonts w:asciiTheme="minorHAnsi" w:hAnsiTheme="minorHAnsi"/>
+        </w:rPr>
+        <w:t xml:space="preserve">, </w:t>
       </w:r>
       <w:hyperlink r:id="rId13" w:history="1">
         <w:r>
@@ -2523,7 +3528,35 @@
         <w:rPr>
           <w:rFonts w:asciiTheme="minorHAnsi" w:hAnsiTheme="minorHAnsi"/>
         </w:rPr>
-        <w:t xml:space="preserve">] Nsight Eclipse Edition, </w:t>
+        <w:t xml:space="preserve">] </w:t>
+      </w:r>
+      <w:proofErr w:type="spellStart"/>
+      <w:r>
+        <w:rPr>
+          <w:rFonts w:asciiTheme="minorHAnsi" w:hAnsiTheme="minorHAnsi"/>
+        </w:rPr>
+        <w:t>Nsight</w:t>
+      </w:r>
+      <w:proofErr w:type="spellEnd"/>
+      <w:r>
+        <w:rPr>
+          <w:rFonts w:asciiTheme="minorHAnsi" w:hAnsiTheme="minorHAnsi"/>
+        </w:rPr>
+        <w:t xml:space="preserve"> </w:t>
+      </w:r>
+      <w:proofErr w:type="spellStart"/>
+      <w:r>
+        <w:rPr>
+          <w:rFonts w:asciiTheme="minorHAnsi" w:hAnsiTheme="minorHAnsi"/>
+        </w:rPr>
+        <w:t>Eclipse</w:t>
+      </w:r>
+      <w:proofErr w:type="spellEnd"/>
+      <w:r>
+        <w:rPr>
+          <w:rFonts w:asciiTheme="minorHAnsi" w:hAnsiTheme="minorHAnsi"/>
+        </w:rPr>
+        <w:t xml:space="preserve"> Edition, </w:t>
       </w:r>
       <w:hyperlink r:id="rId15" w:history="1">
         <w:r>
@@ -2557,7 +3590,35 @@
         <w:rPr>
           <w:rFonts w:asciiTheme="minorHAnsi" w:hAnsiTheme="minorHAnsi"/>
         </w:rPr>
-        <w:t xml:space="preserve">] APP SDK – A Complete Development Platform, </w:t>
+        <w:t xml:space="preserve">] APP SDK – A </w:t>
+      </w:r>
+      <w:proofErr w:type="spellStart"/>
+      <w:r>
+        <w:rPr>
+          <w:rFonts w:asciiTheme="minorHAnsi" w:hAnsiTheme="minorHAnsi"/>
+        </w:rPr>
+        <w:t>Complete</w:t>
+      </w:r>
+      <w:proofErr w:type="spellEnd"/>
+      <w:r>
+        <w:rPr>
+          <w:rFonts w:asciiTheme="minorHAnsi" w:hAnsiTheme="minorHAnsi"/>
+        </w:rPr>
+        <w:t xml:space="preserve"> Development </w:t>
+      </w:r>
+      <w:proofErr w:type="spellStart"/>
+      <w:r>
+        <w:rPr>
+          <w:rFonts w:asciiTheme="minorHAnsi" w:hAnsiTheme="minorHAnsi"/>
+        </w:rPr>
+        <w:t>Platform</w:t>
+      </w:r>
+      <w:proofErr w:type="spellEnd"/>
+      <w:r>
+        <w:rPr>
+          <w:rFonts w:asciiTheme="minorHAnsi" w:hAnsiTheme="minorHAnsi"/>
+        </w:rPr>
+        <w:t xml:space="preserve">, </w:t>
       </w:r>
       <w:hyperlink r:id="rId16" w:history="1">
         <w:r>
@@ -2598,20 +3659,92 @@
         <w:rPr>
           <w:rFonts w:asciiTheme="minorHAnsi" w:hAnsiTheme="minorHAnsi"/>
         </w:rPr>
-        <w:t xml:space="preserve"> A cro</w:t>
-      </w:r>
-      <w:r>
-        <w:rPr>
-          <w:rFonts w:asciiTheme="minorHAnsi" w:hAnsiTheme="minorHAnsi"/>
-        </w:rPr>
-        <w:t xml:space="preserve">ss-platform IDE for C and C++ </w:t>
-      </w:r>
-      <w:r>
-        <w:rPr>
-          <w:rFonts w:asciiTheme="minorHAnsi" w:hAnsiTheme="minorHAnsi"/>
-        </w:rPr>
-        <w:t xml:space="preserve"> JetBrains CLion</w:t>
-      </w:r>
+        <w:t xml:space="preserve"> A </w:t>
+      </w:r>
+      <w:proofErr w:type="spellStart"/>
+      <w:r>
+        <w:rPr>
+          <w:rFonts w:asciiTheme="minorHAnsi" w:hAnsiTheme="minorHAnsi"/>
+        </w:rPr>
+        <w:t>cro</w:t>
+      </w:r>
+      <w:r>
+        <w:rPr>
+          <w:rFonts w:asciiTheme="minorHAnsi" w:hAnsiTheme="minorHAnsi"/>
+        </w:rPr>
+        <w:t>ss-platform</w:t>
+      </w:r>
+      <w:proofErr w:type="spellEnd"/>
+      <w:r>
+        <w:rPr>
+          <w:rFonts w:asciiTheme="minorHAnsi" w:hAnsiTheme="minorHAnsi"/>
+        </w:rPr>
+        <w:t xml:space="preserve"> IDE </w:t>
+      </w:r>
+      <w:proofErr w:type="spellStart"/>
+      <w:r>
+        <w:rPr>
+          <w:rFonts w:asciiTheme="minorHAnsi" w:hAnsiTheme="minorHAnsi"/>
+        </w:rPr>
+        <w:t>for</w:t>
+      </w:r>
+      <w:proofErr w:type="spellEnd"/>
+      <w:r>
+        <w:rPr>
+          <w:rFonts w:asciiTheme="minorHAnsi" w:hAnsiTheme="minorHAnsi"/>
+        </w:rPr>
+        <w:t xml:space="preserve"> C </w:t>
+      </w:r>
+      <w:proofErr w:type="spellStart"/>
+      <w:r>
+        <w:rPr>
+          <w:rFonts w:asciiTheme="minorHAnsi" w:hAnsiTheme="minorHAnsi"/>
+        </w:rPr>
+        <w:t>and</w:t>
+      </w:r>
+      <w:proofErr w:type="spellEnd"/>
+      <w:r>
+        <w:rPr>
+          <w:rFonts w:asciiTheme="minorHAnsi" w:hAnsiTheme="minorHAnsi"/>
+        </w:rPr>
+        <w:t xml:space="preserve"> </w:t>
+      </w:r>
+      <w:proofErr w:type="gramStart"/>
+      <w:r>
+        <w:rPr>
+          <w:rFonts w:asciiTheme="minorHAnsi" w:hAnsiTheme="minorHAnsi"/>
+        </w:rPr>
+        <w:t xml:space="preserve">C++ </w:t>
+      </w:r>
+      <w:r>
+        <w:rPr>
+          <w:rFonts w:asciiTheme="minorHAnsi" w:hAnsiTheme="minorHAnsi"/>
+        </w:rPr>
+        <w:t xml:space="preserve"> </w:t>
+      </w:r>
+      <w:proofErr w:type="spellStart"/>
+      <w:r>
+        <w:rPr>
+          <w:rFonts w:asciiTheme="minorHAnsi" w:hAnsiTheme="minorHAnsi"/>
+        </w:rPr>
+        <w:t>JetBrains</w:t>
+      </w:r>
+      <w:proofErr w:type="spellEnd"/>
+      <w:proofErr w:type="gramEnd"/>
+      <w:r>
+        <w:rPr>
+          <w:rFonts w:asciiTheme="minorHAnsi" w:hAnsiTheme="minorHAnsi"/>
+        </w:rPr>
+        <w:t xml:space="preserve"> </w:t>
+      </w:r>
+      <w:proofErr w:type="spellStart"/>
+      <w:r>
+        <w:rPr>
+          <w:rFonts w:asciiTheme="minorHAnsi" w:hAnsiTheme="minorHAnsi"/>
+        </w:rPr>
+        <w:t>CLion</w:t>
+      </w:r>
+      <w:proofErr w:type="spellEnd"/>
       <w:r>
         <w:rPr>
           <w:rFonts w:asciiTheme="minorHAnsi" w:hAnsiTheme="minorHAnsi"/>
@@ -2680,46 +3813,49 @@
         <w:pStyle w:val="Textkrper"/>
         <w:rPr>
           <w:rFonts w:asciiTheme="minorHAnsi" w:hAnsiTheme="minorHAnsi"/>
-        </w:rPr>
-      </w:pPr>
-      <w:r>
-        <w:rPr>
-          <w:rFonts w:asciiTheme="minorHAnsi" w:hAnsiTheme="minorHAnsi"/>
+          <w:lang w:val="en-US"/>
+        </w:rPr>
+      </w:pPr>
+      <w:r>
+        <w:rPr>
+          <w:rFonts w:asciiTheme="minorHAnsi" w:hAnsiTheme="minorHAnsi"/>
+          <w:lang w:val="en-US"/>
         </w:rPr>
         <w:t>[</w:t>
       </w:r>
       <w:r>
         <w:rPr>
           <w:rFonts w:asciiTheme="minorHAnsi" w:hAnsiTheme="minorHAnsi"/>
+          <w:lang w:val="en-US"/>
         </w:rPr>
         <w:t>9</w:t>
       </w:r>
       <w:r>
         <w:rPr>
           <w:rFonts w:asciiTheme="minorHAnsi" w:hAnsiTheme="minorHAnsi"/>
+          <w:lang w:val="en-US"/>
         </w:rPr>
         <w:t>]</w:t>
       </w:r>
       <w:r>
+        <w:rPr>
+          <w:lang w:val="en-US"/>
+        </w:rPr>
         <w:t xml:space="preserve"> </w:t>
       </w:r>
       <w:r>
         <w:rPr>
           <w:rFonts w:asciiTheme="minorHAnsi" w:hAnsiTheme="minorHAnsi"/>
-        </w:rPr>
-        <w:t>GPU Accelerated Computing with C and C++</w:t>
-      </w:r>
-      <w:r>
-        <w:rPr>
-          <w:rFonts w:asciiTheme="minorHAnsi" w:hAnsiTheme="minorHAnsi"/>
-        </w:rPr>
-        <w:t xml:space="preserve">, </w:t>
+          <w:lang w:val="en-US"/>
+        </w:rPr>
+        <w:t xml:space="preserve">GPU Accelerated Computing with C and C++, </w:t>
       </w:r>
       <w:hyperlink r:id="rId19" w:history="1">
         <w:r>
           <w:rPr>
             <w:rStyle w:val="Hyperlink"/>
             <w:rFonts w:asciiTheme="minorHAnsi" w:hAnsiTheme="minorHAnsi"/>
+            <w:lang w:val="en-US"/>
           </w:rPr>
           <w:t>https://developer.nvidia.com/how-to-cuda-c-cpp</w:t>
         </w:r>
@@ -2727,8 +3863,41 @@
       <w:r>
         <w:rPr>
           <w:rFonts w:asciiTheme="minorHAnsi" w:hAnsiTheme="minorHAnsi"/>
-        </w:rPr>
-        <w:t>, zuletzt besucht am 24.01.2016</w:t>
+          <w:lang w:val="en-US"/>
+        </w:rPr>
+        <w:t xml:space="preserve">, </w:t>
+      </w:r>
+      <w:proofErr w:type="spellStart"/>
+      <w:r>
+        <w:rPr>
+          <w:rFonts w:asciiTheme="minorHAnsi" w:hAnsiTheme="minorHAnsi"/>
+          <w:lang w:val="en-US"/>
+        </w:rPr>
+        <w:t>zuletzt</w:t>
+      </w:r>
+      <w:proofErr w:type="spellEnd"/>
+      <w:r>
+        <w:rPr>
+          <w:rFonts w:asciiTheme="minorHAnsi" w:hAnsiTheme="minorHAnsi"/>
+          <w:lang w:val="en-US"/>
+        </w:rPr>
+        <w:t xml:space="preserve"> </w:t>
+      </w:r>
+      <w:proofErr w:type="spellStart"/>
+      <w:r>
+        <w:rPr>
+          <w:rFonts w:asciiTheme="minorHAnsi" w:hAnsiTheme="minorHAnsi"/>
+          <w:lang w:val="en-US"/>
+        </w:rPr>
+        <w:t>besucht</w:t>
+      </w:r>
+      <w:proofErr w:type="spellEnd"/>
+      <w:r>
+        <w:rPr>
+          <w:rFonts w:asciiTheme="minorHAnsi" w:hAnsiTheme="minorHAnsi"/>
+          <w:lang w:val="en-US"/>
+        </w:rPr>
+        <w:t xml:space="preserve"> am 24.01.2016</w:t>
       </w:r>
     </w:p>
     <w:p>
@@ -2736,11 +3905,13 @@
         <w:pStyle w:val="Textkrper"/>
         <w:rPr>
           <w:rFonts w:asciiTheme="minorHAnsi" w:hAnsiTheme="minorHAnsi"/>
-        </w:rPr>
-      </w:pPr>
-      <w:r>
-        <w:rPr>
-          <w:rFonts w:asciiTheme="minorHAnsi" w:hAnsiTheme="minorHAnsi"/>
+          <w:lang w:val="en-US"/>
+        </w:rPr>
+      </w:pPr>
+      <w:r>
+        <w:rPr>
+          <w:rFonts w:asciiTheme="minorHAnsi" w:hAnsiTheme="minorHAnsi"/>
+          <w:lang w:val="en-US"/>
         </w:rPr>
         <w:t>Applications running GPGPU</w:t>
       </w:r>
@@ -2752,6 +3923,7 @@
         <w:rPr>
           <w:rStyle w:val="5yl5"/>
           <w:rFonts w:asciiTheme="minorHAnsi" w:hAnsiTheme="minorHAnsi"/>
+          <w:lang w:val="en-US"/>
         </w:rPr>
       </w:pPr>
       <w:hyperlink r:id="rId20" w:tgtFrame="_blank" w:history="1">
@@ -2759,6 +3931,7 @@
           <w:rPr>
             <w:rStyle w:val="Hyperlink"/>
             <w:rFonts w:asciiTheme="minorHAnsi" w:hAnsiTheme="minorHAnsi"/>
+            <w:lang w:val="en-US"/>
           </w:rPr>
           <w:t>http://www.nvidia.com/content/gpu-applications/PDF/gpu-applications-catalog.pdf</w:t>
         </w:r>
@@ -2771,14 +3944,15 @@
         <w:rPr>
           <w:rFonts w:asciiTheme="minorHAnsi" w:eastAsia="Times New Roman" w:hAnsiTheme="minorHAnsi" w:cs="Times New Roman"/>
           <w:kern w:val="0"/>
-          <w:lang w:eastAsia="de-AT" w:bidi="ar-SA"/>
-        </w:rPr>
-      </w:pPr>
-    </w:p>
-    <w:p>
-      <w:pPr>
-        <w:rPr>
-          <w:rFonts w:asciiTheme="minorHAnsi" w:hAnsiTheme="minorHAnsi"/>
+          <w:lang w:val="en-US" w:eastAsia="de-AT" w:bidi="ar-SA"/>
+        </w:rPr>
+      </w:pPr>
+    </w:p>
+    <w:p>
+      <w:pPr>
+        <w:rPr>
+          <w:rFonts w:asciiTheme="minorHAnsi" w:hAnsiTheme="minorHAnsi"/>
+          <w:lang w:val="en-US"/>
         </w:rPr>
       </w:pPr>
       <w:hyperlink r:id="rId21" w:tgtFrame="_blank" w:history="1">
@@ -2786,6 +3960,7 @@
           <w:rPr>
             <w:rStyle w:val="Hyperlink"/>
             <w:rFonts w:asciiTheme="minorHAnsi" w:hAnsiTheme="minorHAnsi"/>
+            <w:lang w:val="en-US"/>
           </w:rPr>
           <w:t>http://www.nvidia.com/object/gpu-applications.html</w:t>
         </w:r>
@@ -2796,6 +3971,7 @@
         <w:pStyle w:val="Textkrper"/>
         <w:rPr>
           <w:rFonts w:asciiTheme="minorHAnsi" w:hAnsiTheme="minorHAnsi"/>
+          <w:lang w:val="en-US"/>
         </w:rPr>
       </w:pPr>
     </w:p>
@@ -2804,11 +3980,13 @@
         <w:pStyle w:val="Textkrper"/>
         <w:rPr>
           <w:rFonts w:asciiTheme="minorHAnsi" w:hAnsiTheme="minorHAnsi"/>
-        </w:rPr>
-      </w:pPr>
-      <w:r>
-        <w:rPr>
-          <w:rFonts w:asciiTheme="minorHAnsi" w:hAnsiTheme="minorHAnsi"/>
+          <w:lang w:val="en-US"/>
+        </w:rPr>
+      </w:pPr>
+      <w:r>
+        <w:rPr>
+          <w:rFonts w:asciiTheme="minorHAnsi" w:hAnsiTheme="minorHAnsi"/>
+          <w:lang w:val="en-US"/>
         </w:rPr>
         <w:t>GPGPU Languages Support</w:t>
       </w:r>
@@ -2819,6 +3997,7 @@
         <w:rPr>
           <w:rStyle w:val="Hyperlink"/>
           <w:rFonts w:asciiTheme="minorHAnsi" w:hAnsiTheme="minorHAnsi"/>
+          <w:lang w:val="en-US"/>
         </w:rPr>
       </w:pPr>
       <w:hyperlink r:id="rId22" w:history="1">
@@ -2826,6 +4005,7 @@
           <w:rPr>
             <w:rStyle w:val="Hyperlink"/>
             <w:rFonts w:asciiTheme="minorHAnsi" w:hAnsiTheme="minorHAnsi"/>
+            <w:lang w:val="en-US"/>
           </w:rPr>
           <w:t>http://www.nvidia.com/content/GTC-2010/pdfs/2004_GTC2010.pdf</w:t>
         </w:r>
@@ -2879,7 +4059,7 @@
 </file>
 
 <file path=word/endnotes.xml><?xml version="1.0" encoding="utf-8"?>
-<w:endnotes xmlns:wpc="http://schemas.microsoft.com/office/word/2010/wordprocessingCanvas" xmlns:mc="http://schemas.openxmlformats.org/markup-compatibility/2006" xmlns:o="urn:schemas-microsoft-com:office:office" xmlns:r="http://schemas.openxmlformats.org/officeDocument/2006/relationships" xmlns:m="http://schemas.openxmlformats.org/officeDocument/2006/math" xmlns:v="urn:schemas-microsoft-com:vml" xmlns:wp14="http://schemas.microsoft.com/office/word/2010/wordprocessingDrawing" xmlns:wp="http://schemas.openxmlformats.org/drawingml/2006/wordprocessingDrawing" xmlns:w10="urn:schemas-microsoft-com:office:word" xmlns:w="http://schemas.openxmlformats.org/wordprocessingml/2006/main" xmlns:w14="http://schemas.microsoft.com/office/word/2010/wordml" xmlns:w15="http://schemas.microsoft.com/office/word/2012/wordml" xmlns:wpg="http://schemas.microsoft.com/office/word/2010/wordprocessingGroup" xmlns:wpi="http://schemas.microsoft.com/office/word/2010/wordprocessingInk" xmlns:wne="http://schemas.microsoft.com/office/word/2006/wordml" xmlns:wps="http://schemas.microsoft.com/office/word/2010/wordprocessingShape" mc:Ignorable="w14 w15 wp14">
+<w:endnotes xmlns:wpc="http://schemas.microsoft.com/office/word/2010/wordprocessingCanvas" xmlns:cx="http://schemas.microsoft.com/office/drawing/2014/chartex" xmlns:cx1="http://schemas.microsoft.com/office/drawing/2015/9/8/chartex" xmlns:mc="http://schemas.openxmlformats.org/markup-compatibility/2006" xmlns:o="urn:schemas-microsoft-com:office:office" xmlns:r="http://schemas.openxmlformats.org/officeDocument/2006/relationships" xmlns:m="http://schemas.openxmlformats.org/officeDocument/2006/math" xmlns:v="urn:schemas-microsoft-com:vml" xmlns:wp14="http://schemas.microsoft.com/office/word/2010/wordprocessingDrawing" xmlns:wp="http://schemas.openxmlformats.org/drawingml/2006/wordprocessingDrawing" xmlns:w10="urn:schemas-microsoft-com:office:word" xmlns:w="http://schemas.openxmlformats.org/wordprocessingml/2006/main" xmlns:w14="http://schemas.microsoft.com/office/word/2010/wordml" xmlns:w15="http://schemas.microsoft.com/office/word/2012/wordml" xmlns:w16se="http://schemas.microsoft.com/office/word/2015/wordml/symex" xmlns:wpg="http://schemas.microsoft.com/office/word/2010/wordprocessingGroup" xmlns:wpi="http://schemas.microsoft.com/office/word/2010/wordprocessingInk" xmlns:wne="http://schemas.microsoft.com/office/word/2006/wordml" xmlns:wps="http://schemas.microsoft.com/office/word/2010/wordprocessingShape" mc:Ignorable="w14 w15 w16se wp14">
   <w:endnote w:type="separator" w:id="-1">
     <w:p>
       <w:r>
@@ -2898,7 +4078,7 @@
 </file>
 
 <file path=word/footer1.xml><?xml version="1.0" encoding="utf-8"?>
-<w:ftr xmlns:wpc="http://schemas.microsoft.com/office/word/2010/wordprocessingCanvas" xmlns:mc="http://schemas.openxmlformats.org/markup-compatibility/2006" xmlns:o="urn:schemas-microsoft-com:office:office" xmlns:r="http://schemas.openxmlformats.org/officeDocument/2006/relationships" xmlns:m="http://schemas.openxmlformats.org/officeDocument/2006/math" xmlns:v="urn:schemas-microsoft-com:vml" xmlns:wp14="http://schemas.microsoft.com/office/word/2010/wordprocessingDrawing" xmlns:wp="http://schemas.openxmlformats.org/drawingml/2006/wordprocessingDrawing" xmlns:w10="urn:schemas-microsoft-com:office:word" xmlns:w="http://schemas.openxmlformats.org/wordprocessingml/2006/main" xmlns:w14="http://schemas.microsoft.com/office/word/2010/wordml" xmlns:w15="http://schemas.microsoft.com/office/word/2012/wordml" xmlns:wpg="http://schemas.microsoft.com/office/word/2010/wordprocessingGroup" xmlns:wpi="http://schemas.microsoft.com/office/word/2010/wordprocessingInk" xmlns:wne="http://schemas.microsoft.com/office/word/2006/wordml" xmlns:wps="http://schemas.microsoft.com/office/word/2010/wordprocessingShape" mc:Ignorable="w14 w15 wp14">
+<w:ftr xmlns:wpc="http://schemas.microsoft.com/office/word/2010/wordprocessingCanvas" xmlns:cx="http://schemas.microsoft.com/office/drawing/2014/chartex" xmlns:cx1="http://schemas.microsoft.com/office/drawing/2015/9/8/chartex" xmlns:mc="http://schemas.openxmlformats.org/markup-compatibility/2006" xmlns:o="urn:schemas-microsoft-com:office:office" xmlns:r="http://schemas.openxmlformats.org/officeDocument/2006/relationships" xmlns:m="http://schemas.openxmlformats.org/officeDocument/2006/math" xmlns:v="urn:schemas-microsoft-com:vml" xmlns:wp14="http://schemas.microsoft.com/office/word/2010/wordprocessingDrawing" xmlns:wp="http://schemas.openxmlformats.org/drawingml/2006/wordprocessingDrawing" xmlns:w10="urn:schemas-microsoft-com:office:word" xmlns:w="http://schemas.openxmlformats.org/wordprocessingml/2006/main" xmlns:w14="http://schemas.microsoft.com/office/word/2010/wordml" xmlns:w15="http://schemas.microsoft.com/office/word/2012/wordml" xmlns:w16se="http://schemas.microsoft.com/office/word/2015/wordml/symex" xmlns:wpg="http://schemas.microsoft.com/office/word/2010/wordprocessingGroup" xmlns:wpi="http://schemas.microsoft.com/office/word/2010/wordprocessingInk" xmlns:wne="http://schemas.microsoft.com/office/word/2006/wordml" xmlns:wps="http://schemas.microsoft.com/office/word/2010/wordprocessingShape" mc:Ignorable="w14 w15 w16se wp14">
   <w:p>
     <w:pPr>
       <w:pStyle w:val="Fuzeile"/>
@@ -2950,7 +4130,7 @@
         <w:sz w:val="20"/>
         <w:szCs w:val="20"/>
       </w:rPr>
-      <w:t>4</w:t>
+      <w:t>7</w:t>
     </w:r>
     <w:r>
       <w:rPr>
@@ -2980,6 +4160,7 @@
       </w:rPr>
       <w:t xml:space="preserve">Thomas </w:t>
     </w:r>
+    <w:proofErr w:type="spellStart"/>
     <w:r>
       <w:rPr>
         <w:sz w:val="20"/>
@@ -2987,6 +4168,7 @@
       </w:rPr>
       <w:t>Stedronsky</w:t>
     </w:r>
+    <w:proofErr w:type="spellEnd"/>
     <w:r>
       <w:rPr>
         <w:sz w:val="20"/>
@@ -2999,7 +4181,7 @@
 </file>
 
 <file path=word/footnotes.xml><?xml version="1.0" encoding="utf-8"?>
-<w:footnotes xmlns:wpc="http://schemas.microsoft.com/office/word/2010/wordprocessingCanvas" xmlns:mc="http://schemas.openxmlformats.org/markup-compatibility/2006" xmlns:o="urn:schemas-microsoft-com:office:office" xmlns:r="http://schemas.openxmlformats.org/officeDocument/2006/relationships" xmlns:m="http://schemas.openxmlformats.org/officeDocument/2006/math" xmlns:v="urn:schemas-microsoft-com:vml" xmlns:wp14="http://schemas.microsoft.com/office/word/2010/wordprocessingDrawing" xmlns:wp="http://schemas.openxmlformats.org/drawingml/2006/wordprocessingDrawing" xmlns:w10="urn:schemas-microsoft-com:office:word" xmlns:w="http://schemas.openxmlformats.org/wordprocessingml/2006/main" xmlns:w14="http://schemas.microsoft.com/office/word/2010/wordml" xmlns:w15="http://schemas.microsoft.com/office/word/2012/wordml" xmlns:wpg="http://schemas.microsoft.com/office/word/2010/wordprocessingGroup" xmlns:wpi="http://schemas.microsoft.com/office/word/2010/wordprocessingInk" xmlns:wne="http://schemas.microsoft.com/office/word/2006/wordml" xmlns:wps="http://schemas.microsoft.com/office/word/2010/wordprocessingShape" mc:Ignorable="w14 w15 wp14">
+<w:footnotes xmlns:wpc="http://schemas.microsoft.com/office/word/2010/wordprocessingCanvas" xmlns:cx="http://schemas.microsoft.com/office/drawing/2014/chartex" xmlns:cx1="http://schemas.microsoft.com/office/drawing/2015/9/8/chartex" xmlns:mc="http://schemas.openxmlformats.org/markup-compatibility/2006" xmlns:o="urn:schemas-microsoft-com:office:office" xmlns:r="http://schemas.openxmlformats.org/officeDocument/2006/relationships" xmlns:m="http://schemas.openxmlformats.org/officeDocument/2006/math" xmlns:v="urn:schemas-microsoft-com:vml" xmlns:wp14="http://schemas.microsoft.com/office/word/2010/wordprocessingDrawing" xmlns:wp="http://schemas.openxmlformats.org/drawingml/2006/wordprocessingDrawing" xmlns:w10="urn:schemas-microsoft-com:office:word" xmlns:w="http://schemas.openxmlformats.org/wordprocessingml/2006/main" xmlns:w14="http://schemas.microsoft.com/office/word/2010/wordml" xmlns:w15="http://schemas.microsoft.com/office/word/2012/wordml" xmlns:w16se="http://schemas.microsoft.com/office/word/2015/wordml/symex" xmlns:wpg="http://schemas.microsoft.com/office/word/2010/wordprocessingGroup" xmlns:wpi="http://schemas.microsoft.com/office/word/2010/wordprocessingInk" xmlns:wne="http://schemas.microsoft.com/office/word/2006/wordml" xmlns:wps="http://schemas.microsoft.com/office/word/2010/wordprocessingShape" mc:Ignorable="w14 w15 w16se wp14">
   <w:footnote w:type="separator" w:id="-1">
     <w:p>
       <w:r>
@@ -3018,7 +4200,7 @@
 </file>
 
 <file path=word/header1.xml><?xml version="1.0" encoding="utf-8"?>
-<w:hdr xmlns:wpc="http://schemas.microsoft.com/office/word/2010/wordprocessingCanvas" xmlns:mc="http://schemas.openxmlformats.org/markup-compatibility/2006" xmlns:o="urn:schemas-microsoft-com:office:office" xmlns:r="http://schemas.openxmlformats.org/officeDocument/2006/relationships" xmlns:m="http://schemas.openxmlformats.org/officeDocument/2006/math" xmlns:v="urn:schemas-microsoft-com:vml" xmlns:wp14="http://schemas.microsoft.com/office/word/2010/wordprocessingDrawing" xmlns:wp="http://schemas.openxmlformats.org/drawingml/2006/wordprocessingDrawing" xmlns:w10="urn:schemas-microsoft-com:office:word" xmlns:w="http://schemas.openxmlformats.org/wordprocessingml/2006/main" xmlns:w14="http://schemas.microsoft.com/office/word/2010/wordml" xmlns:w15="http://schemas.microsoft.com/office/word/2012/wordml" xmlns:wpg="http://schemas.microsoft.com/office/word/2010/wordprocessingGroup" xmlns:wpi="http://schemas.microsoft.com/office/word/2010/wordprocessingInk" xmlns:wne="http://schemas.microsoft.com/office/word/2006/wordml" xmlns:wps="http://schemas.microsoft.com/office/word/2010/wordprocessingShape" mc:Ignorable="w14 w15 wp14">
+<w:hdr xmlns:wpc="http://schemas.microsoft.com/office/word/2010/wordprocessingCanvas" xmlns:cx="http://schemas.microsoft.com/office/drawing/2014/chartex" xmlns:cx1="http://schemas.microsoft.com/office/drawing/2015/9/8/chartex" xmlns:mc="http://schemas.openxmlformats.org/markup-compatibility/2006" xmlns:o="urn:schemas-microsoft-com:office:office" xmlns:r="http://schemas.openxmlformats.org/officeDocument/2006/relationships" xmlns:m="http://schemas.openxmlformats.org/officeDocument/2006/math" xmlns:v="urn:schemas-microsoft-com:vml" xmlns:wp14="http://schemas.microsoft.com/office/word/2010/wordprocessingDrawing" xmlns:wp="http://schemas.openxmlformats.org/drawingml/2006/wordprocessingDrawing" xmlns:w10="urn:schemas-microsoft-com:office:word" xmlns:w="http://schemas.openxmlformats.org/wordprocessingml/2006/main" xmlns:w14="http://schemas.microsoft.com/office/word/2010/wordml" xmlns:w15="http://schemas.microsoft.com/office/word/2012/wordml" xmlns:w16se="http://schemas.microsoft.com/office/word/2015/wordml/symex" xmlns:wpg="http://schemas.microsoft.com/office/word/2010/wordprocessingGroup" xmlns:wpi="http://schemas.microsoft.com/office/word/2010/wordprocessingInk" xmlns:wne="http://schemas.microsoft.com/office/word/2006/wordml" xmlns:wps="http://schemas.microsoft.com/office/word/2010/wordprocessingShape" mc:Ignorable="w14 w15 w16se wp14">
   <w:p>
     <w:pPr>
       <w:pStyle w:val="Kopfzeile"/>
@@ -3083,7 +4265,7 @@
 </file>
 
 <file path=word/numbering.xml><?xml version="1.0" encoding="utf-8"?>
-<w:numbering xmlns:wpc="http://schemas.microsoft.com/office/word/2010/wordprocessingCanvas" xmlns:mc="http://schemas.openxmlformats.org/markup-compatibility/2006" xmlns:o="urn:schemas-microsoft-com:office:office" xmlns:r="http://schemas.openxmlformats.org/officeDocument/2006/relationships" xmlns:m="http://schemas.openxmlformats.org/officeDocument/2006/math" xmlns:v="urn:schemas-microsoft-com:vml" xmlns:wp14="http://schemas.microsoft.com/office/word/2010/wordprocessingDrawing" xmlns:wp="http://schemas.openxmlformats.org/drawingml/2006/wordprocessingDrawing" xmlns:w10="urn:schemas-microsoft-com:office:word" xmlns:w="http://schemas.openxmlformats.org/wordprocessingml/2006/main" xmlns:w14="http://schemas.microsoft.com/office/word/2010/wordml" xmlns:w15="http://schemas.microsoft.com/office/word/2012/wordml" xmlns:wpg="http://schemas.microsoft.com/office/word/2010/wordprocessingGroup" xmlns:wpi="http://schemas.microsoft.com/office/word/2010/wordprocessingInk" xmlns:wne="http://schemas.microsoft.com/office/word/2006/wordml" xmlns:wps="http://schemas.microsoft.com/office/word/2010/wordprocessingShape" mc:Ignorable="w14 w15 wp14">
+<w:numbering xmlns:wpc="http://schemas.microsoft.com/office/word/2010/wordprocessingCanvas" xmlns:cx="http://schemas.microsoft.com/office/drawing/2014/chartex" xmlns:cx1="http://schemas.microsoft.com/office/drawing/2015/9/8/chartex" xmlns:mc="http://schemas.openxmlformats.org/markup-compatibility/2006" xmlns:o="urn:schemas-microsoft-com:office:office" xmlns:r="http://schemas.openxmlformats.org/officeDocument/2006/relationships" xmlns:m="http://schemas.openxmlformats.org/officeDocument/2006/math" xmlns:v="urn:schemas-microsoft-com:vml" xmlns:wp14="http://schemas.microsoft.com/office/word/2010/wordprocessingDrawing" xmlns:wp="http://schemas.openxmlformats.org/drawingml/2006/wordprocessingDrawing" xmlns:w10="urn:schemas-microsoft-com:office:word" xmlns:w="http://schemas.openxmlformats.org/wordprocessingml/2006/main" xmlns:w14="http://schemas.microsoft.com/office/word/2010/wordml" xmlns:w15="http://schemas.microsoft.com/office/word/2012/wordml" xmlns:w16se="http://schemas.microsoft.com/office/word/2015/wordml/symex" xmlns:wpg="http://schemas.microsoft.com/office/word/2010/wordprocessingGroup" xmlns:wpi="http://schemas.microsoft.com/office/word/2010/wordprocessingInk" xmlns:wne="http://schemas.microsoft.com/office/word/2006/wordml" xmlns:wps="http://schemas.microsoft.com/office/word/2010/wordprocessingShape" mc:Ignorable="w14 w15 w16se wp14">
   <w:abstractNum w:abstractNumId="0" w15:restartNumberingAfterBreak="0">
     <w:nsid w:val="00000001"/>
     <w:multiLevelType w:val="multilevel"/>
@@ -3341,330 +4523,9 @@
     </w:lvl>
   </w:abstractNum>
   <w:abstractNum w:abstractNumId="2" w15:restartNumberingAfterBreak="0">
-    <w:nsid w:val="023D0199"/>
+    <w:nsid w:val="341F4103"/>
     <w:multiLevelType w:val="hybridMultilevel"/>
-    <w:tmpl w:val="0E7E4BB0"/>
-    <w:lvl w:ilvl="0" w:tplc="0C07000F">
-      <w:start w:val="1"/>
-      <w:numFmt w:val="decimal"/>
-      <w:lvlText w:val="%1."/>
-      <w:lvlJc w:val="left"/>
-      <w:pPr>
-        <w:ind w:left="360" w:hanging="360"/>
-      </w:pPr>
-    </w:lvl>
-    <w:lvl w:ilvl="1" w:tplc="0C070019" w:tentative="1">
-      <w:start w:val="1"/>
-      <w:numFmt w:val="lowerLetter"/>
-      <w:lvlText w:val="%2."/>
-      <w:lvlJc w:val="left"/>
-      <w:pPr>
-        <w:ind w:left="1080" w:hanging="360"/>
-      </w:pPr>
-    </w:lvl>
-    <w:lvl w:ilvl="2" w:tplc="0C07001B" w:tentative="1">
-      <w:start w:val="1"/>
-      <w:numFmt w:val="lowerRoman"/>
-      <w:lvlText w:val="%3."/>
-      <w:lvlJc w:val="right"/>
-      <w:pPr>
-        <w:ind w:left="1800" w:hanging="180"/>
-      </w:pPr>
-    </w:lvl>
-    <w:lvl w:ilvl="3" w:tplc="0C07000F" w:tentative="1">
-      <w:start w:val="1"/>
-      <w:numFmt w:val="decimal"/>
-      <w:lvlText w:val="%4."/>
-      <w:lvlJc w:val="left"/>
-      <w:pPr>
-        <w:ind w:left="2520" w:hanging="360"/>
-      </w:pPr>
-    </w:lvl>
-    <w:lvl w:ilvl="4" w:tplc="0C070019" w:tentative="1">
-      <w:start w:val="1"/>
-      <w:numFmt w:val="lowerLetter"/>
-      <w:lvlText w:val="%5."/>
-      <w:lvlJc w:val="left"/>
-      <w:pPr>
-        <w:ind w:left="3240" w:hanging="360"/>
-      </w:pPr>
-    </w:lvl>
-    <w:lvl w:ilvl="5" w:tplc="0C07001B" w:tentative="1">
-      <w:start w:val="1"/>
-      <w:numFmt w:val="lowerRoman"/>
-      <w:lvlText w:val="%6."/>
-      <w:lvlJc w:val="right"/>
-      <w:pPr>
-        <w:ind w:left="3960" w:hanging="180"/>
-      </w:pPr>
-    </w:lvl>
-    <w:lvl w:ilvl="6" w:tplc="0C07000F" w:tentative="1">
-      <w:start w:val="1"/>
-      <w:numFmt w:val="decimal"/>
-      <w:lvlText w:val="%7."/>
-      <w:lvlJc w:val="left"/>
-      <w:pPr>
-        <w:ind w:left="4680" w:hanging="360"/>
-      </w:pPr>
-    </w:lvl>
-    <w:lvl w:ilvl="7" w:tplc="0C070019" w:tentative="1">
-      <w:start w:val="1"/>
-      <w:numFmt w:val="lowerLetter"/>
-      <w:lvlText w:val="%8."/>
-      <w:lvlJc w:val="left"/>
-      <w:pPr>
-        <w:ind w:left="5400" w:hanging="360"/>
-      </w:pPr>
-    </w:lvl>
-    <w:lvl w:ilvl="8" w:tplc="0C07001B" w:tentative="1">
-      <w:start w:val="1"/>
-      <w:numFmt w:val="lowerRoman"/>
-      <w:lvlText w:val="%9."/>
-      <w:lvlJc w:val="right"/>
-      <w:pPr>
-        <w:ind w:left="6120" w:hanging="180"/>
-      </w:pPr>
-    </w:lvl>
-  </w:abstractNum>
-  <w:abstractNum w:abstractNumId="3" w15:restartNumberingAfterBreak="0">
-    <w:nsid w:val="0983281E"/>
-    <w:multiLevelType w:val="multilevel"/>
-    <w:tmpl w:val="922E7ECC"/>
-    <w:lvl w:ilvl="0">
-      <w:start w:val="1"/>
-      <w:numFmt w:val="bullet"/>
-      <w:lvlText w:val=""/>
-      <w:lvlJc w:val="left"/>
-      <w:pPr>
-        <w:tabs>
-          <w:tab w:val="num" w:pos="720"/>
-        </w:tabs>
-        <w:ind w:left="720" w:hanging="360"/>
-      </w:pPr>
-      <w:rPr>
-        <w:rFonts w:ascii="Symbol" w:hAnsi="Symbol" w:hint="default"/>
-        <w:sz w:val="20"/>
-      </w:rPr>
-    </w:lvl>
-    <w:lvl w:ilvl="1" w:tentative="1">
-      <w:start w:val="1"/>
-      <w:numFmt w:val="bullet"/>
-      <w:lvlText w:val="o"/>
-      <w:lvlJc w:val="left"/>
-      <w:pPr>
-        <w:tabs>
-          <w:tab w:val="num" w:pos="1440"/>
-        </w:tabs>
-        <w:ind w:left="1440" w:hanging="360"/>
-      </w:pPr>
-      <w:rPr>
-        <w:rFonts w:ascii="Courier New" w:hAnsi="Courier New" w:hint="default"/>
-        <w:sz w:val="20"/>
-      </w:rPr>
-    </w:lvl>
-    <w:lvl w:ilvl="2" w:tentative="1">
-      <w:start w:val="1"/>
-      <w:numFmt w:val="bullet"/>
-      <w:lvlText w:val=""/>
-      <w:lvlJc w:val="left"/>
-      <w:pPr>
-        <w:tabs>
-          <w:tab w:val="num" w:pos="2160"/>
-        </w:tabs>
-        <w:ind w:left="2160" w:hanging="360"/>
-      </w:pPr>
-      <w:rPr>
-        <w:rFonts w:ascii="Wingdings" w:hAnsi="Wingdings" w:hint="default"/>
-        <w:sz w:val="20"/>
-      </w:rPr>
-    </w:lvl>
-    <w:lvl w:ilvl="3" w:tentative="1">
-      <w:start w:val="1"/>
-      <w:numFmt w:val="bullet"/>
-      <w:lvlText w:val=""/>
-      <w:lvlJc w:val="left"/>
-      <w:pPr>
-        <w:tabs>
-          <w:tab w:val="num" w:pos="2880"/>
-        </w:tabs>
-        <w:ind w:left="2880" w:hanging="360"/>
-      </w:pPr>
-      <w:rPr>
-        <w:rFonts w:ascii="Wingdings" w:hAnsi="Wingdings" w:hint="default"/>
-        <w:sz w:val="20"/>
-      </w:rPr>
-    </w:lvl>
-    <w:lvl w:ilvl="4" w:tentative="1">
-      <w:start w:val="1"/>
-      <w:numFmt w:val="bullet"/>
-      <w:lvlText w:val=""/>
-      <w:lvlJc w:val="left"/>
-      <w:pPr>
-        <w:tabs>
-          <w:tab w:val="num" w:pos="3600"/>
-        </w:tabs>
-        <w:ind w:left="3600" w:hanging="360"/>
-      </w:pPr>
-      <w:rPr>
-        <w:rFonts w:ascii="Wingdings" w:hAnsi="Wingdings" w:hint="default"/>
-        <w:sz w:val="20"/>
-      </w:rPr>
-    </w:lvl>
-    <w:lvl w:ilvl="5" w:tentative="1">
-      <w:start w:val="1"/>
-      <w:numFmt w:val="bullet"/>
-      <w:lvlText w:val=""/>
-      <w:lvlJc w:val="left"/>
-      <w:pPr>
-        <w:tabs>
-          <w:tab w:val="num" w:pos="4320"/>
-        </w:tabs>
-        <w:ind w:left="4320" w:hanging="360"/>
-      </w:pPr>
-      <w:rPr>
-        <w:rFonts w:ascii="Wingdings" w:hAnsi="Wingdings" w:hint="default"/>
-        <w:sz w:val="20"/>
-      </w:rPr>
-    </w:lvl>
-    <w:lvl w:ilvl="6" w:tentative="1">
-      <w:start w:val="1"/>
-      <w:numFmt w:val="bullet"/>
-      <w:lvlText w:val=""/>
-      <w:lvlJc w:val="left"/>
-      <w:pPr>
-        <w:tabs>
-          <w:tab w:val="num" w:pos="5040"/>
-        </w:tabs>
-        <w:ind w:left="5040" w:hanging="360"/>
-      </w:pPr>
-      <w:rPr>
-        <w:rFonts w:ascii="Wingdings" w:hAnsi="Wingdings" w:hint="default"/>
-        <w:sz w:val="20"/>
-      </w:rPr>
-    </w:lvl>
-    <w:lvl w:ilvl="7" w:tentative="1">
-      <w:start w:val="1"/>
-      <w:numFmt w:val="bullet"/>
-      <w:lvlText w:val=""/>
-      <w:lvlJc w:val="left"/>
-      <w:pPr>
-        <w:tabs>
-          <w:tab w:val="num" w:pos="5760"/>
-        </w:tabs>
-        <w:ind w:left="5760" w:hanging="360"/>
-      </w:pPr>
-      <w:rPr>
-        <w:rFonts w:ascii="Wingdings" w:hAnsi="Wingdings" w:hint="default"/>
-        <w:sz w:val="20"/>
-      </w:rPr>
-    </w:lvl>
-    <w:lvl w:ilvl="8" w:tentative="1">
-      <w:start w:val="1"/>
-      <w:numFmt w:val="bullet"/>
-      <w:lvlText w:val=""/>
-      <w:lvlJc w:val="left"/>
-      <w:pPr>
-        <w:tabs>
-          <w:tab w:val="num" w:pos="6480"/>
-        </w:tabs>
-        <w:ind w:left="6480" w:hanging="360"/>
-      </w:pPr>
-      <w:rPr>
-        <w:rFonts w:ascii="Wingdings" w:hAnsi="Wingdings" w:hint="default"/>
-        <w:sz w:val="20"/>
-      </w:rPr>
-    </w:lvl>
-  </w:abstractNum>
-  <w:abstractNum w:abstractNumId="4" w15:restartNumberingAfterBreak="0">
-    <w:nsid w:val="0F206B8E"/>
-    <w:multiLevelType w:val="hybridMultilevel"/>
-    <w:tmpl w:val="048EF75C"/>
-    <w:lvl w:ilvl="0" w:tplc="0C07000F">
-      <w:start w:val="1"/>
-      <w:numFmt w:val="decimal"/>
-      <w:lvlText w:val="%1."/>
-      <w:lvlJc w:val="left"/>
-      <w:pPr>
-        <w:ind w:left="360" w:hanging="360"/>
-      </w:pPr>
-    </w:lvl>
-    <w:lvl w:ilvl="1" w:tplc="0C070019" w:tentative="1">
-      <w:start w:val="1"/>
-      <w:numFmt w:val="lowerLetter"/>
-      <w:lvlText w:val="%2."/>
-      <w:lvlJc w:val="left"/>
-      <w:pPr>
-        <w:ind w:left="1080" w:hanging="360"/>
-      </w:pPr>
-    </w:lvl>
-    <w:lvl w:ilvl="2" w:tplc="0C07001B" w:tentative="1">
-      <w:start w:val="1"/>
-      <w:numFmt w:val="lowerRoman"/>
-      <w:lvlText w:val="%3."/>
-      <w:lvlJc w:val="right"/>
-      <w:pPr>
-        <w:ind w:left="1800" w:hanging="180"/>
-      </w:pPr>
-    </w:lvl>
-    <w:lvl w:ilvl="3" w:tplc="0C07000F" w:tentative="1">
-      <w:start w:val="1"/>
-      <w:numFmt w:val="decimal"/>
-      <w:lvlText w:val="%4."/>
-      <w:lvlJc w:val="left"/>
-      <w:pPr>
-        <w:ind w:left="2520" w:hanging="360"/>
-      </w:pPr>
-    </w:lvl>
-    <w:lvl w:ilvl="4" w:tplc="0C070019" w:tentative="1">
-      <w:start w:val="1"/>
-      <w:numFmt w:val="lowerLetter"/>
-      <w:lvlText w:val="%5."/>
-      <w:lvlJc w:val="left"/>
-      <w:pPr>
-        <w:ind w:left="3240" w:hanging="360"/>
-      </w:pPr>
-    </w:lvl>
-    <w:lvl w:ilvl="5" w:tplc="0C07001B" w:tentative="1">
-      <w:start w:val="1"/>
-      <w:numFmt w:val="lowerRoman"/>
-      <w:lvlText w:val="%6."/>
-      <w:lvlJc w:val="right"/>
-      <w:pPr>
-        <w:ind w:left="3960" w:hanging="180"/>
-      </w:pPr>
-    </w:lvl>
-    <w:lvl w:ilvl="6" w:tplc="0C07000F" w:tentative="1">
-      <w:start w:val="1"/>
-      <w:numFmt w:val="decimal"/>
-      <w:lvlText w:val="%7."/>
-      <w:lvlJc w:val="left"/>
-      <w:pPr>
-        <w:ind w:left="4680" w:hanging="360"/>
-      </w:pPr>
-    </w:lvl>
-    <w:lvl w:ilvl="7" w:tplc="0C070019" w:tentative="1">
-      <w:start w:val="1"/>
-      <w:numFmt w:val="lowerLetter"/>
-      <w:lvlText w:val="%8."/>
-      <w:lvlJc w:val="left"/>
-      <w:pPr>
-        <w:ind w:left="5400" w:hanging="360"/>
-      </w:pPr>
-    </w:lvl>
-    <w:lvl w:ilvl="8" w:tplc="0C07001B" w:tentative="1">
-      <w:start w:val="1"/>
-      <w:numFmt w:val="lowerRoman"/>
-      <w:lvlText w:val="%9."/>
-      <w:lvlJc w:val="right"/>
-      <w:pPr>
-        <w:ind w:left="6120" w:hanging="180"/>
-      </w:pPr>
-    </w:lvl>
-  </w:abstractNum>
-  <w:abstractNum w:abstractNumId="5" w15:restartNumberingAfterBreak="0">
-    <w:nsid w:val="148A161A"/>
-    <w:multiLevelType w:val="hybridMultilevel"/>
-    <w:tmpl w:val="554A6216"/>
+    <w:tmpl w:val="AA5AB4C6"/>
     <w:lvl w:ilvl="0" w:tplc="0C070001">
       <w:start w:val="1"/>
       <w:numFmt w:val="bullet"/>
@@ -3677,7 +4538,7 @@
         <w:rFonts w:ascii="Symbol" w:hAnsi="Symbol" w:hint="default"/>
       </w:rPr>
     </w:lvl>
-    <w:lvl w:ilvl="1" w:tplc="0C070003">
+    <w:lvl w:ilvl="1" w:tplc="0C070003" w:tentative="1">
       <w:start w:val="1"/>
       <w:numFmt w:val="bullet"/>
       <w:lvlText w:val="o"/>
@@ -3774,1528 +4635,10 @@
       </w:rPr>
     </w:lvl>
   </w:abstractNum>
-  <w:abstractNum w:abstractNumId="6" w15:restartNumberingAfterBreak="0">
-    <w:nsid w:val="17A66F9C"/>
-    <w:multiLevelType w:val="hybridMultilevel"/>
-    <w:tmpl w:val="2C3C4078"/>
-    <w:lvl w:ilvl="0" w:tplc="0C070001">
-      <w:start w:val="1"/>
-      <w:numFmt w:val="bullet"/>
-      <w:lvlText w:val=""/>
-      <w:lvlJc w:val="left"/>
-      <w:pPr>
-        <w:ind w:left="720" w:hanging="360"/>
-      </w:pPr>
-      <w:rPr>
-        <w:rFonts w:ascii="Symbol" w:hAnsi="Symbol" w:hint="default"/>
-      </w:rPr>
-    </w:lvl>
-    <w:lvl w:ilvl="1" w:tplc="0C070003" w:tentative="1">
-      <w:start w:val="1"/>
-      <w:numFmt w:val="bullet"/>
-      <w:lvlText w:val="o"/>
-      <w:lvlJc w:val="left"/>
-      <w:pPr>
-        <w:ind w:left="1440" w:hanging="360"/>
-      </w:pPr>
-      <w:rPr>
-        <w:rFonts w:ascii="Courier New" w:hAnsi="Courier New" w:cs="Courier New" w:hint="default"/>
-      </w:rPr>
-    </w:lvl>
-    <w:lvl w:ilvl="2" w:tplc="0C070005" w:tentative="1">
-      <w:start w:val="1"/>
-      <w:numFmt w:val="bullet"/>
-      <w:lvlText w:val=""/>
-      <w:lvlJc w:val="left"/>
-      <w:pPr>
-        <w:ind w:left="2160" w:hanging="360"/>
-      </w:pPr>
-      <w:rPr>
-        <w:rFonts w:ascii="Wingdings" w:hAnsi="Wingdings" w:hint="default"/>
-      </w:rPr>
-    </w:lvl>
-    <w:lvl w:ilvl="3" w:tplc="0C070001" w:tentative="1">
-      <w:start w:val="1"/>
-      <w:numFmt w:val="bullet"/>
-      <w:lvlText w:val=""/>
-      <w:lvlJc w:val="left"/>
-      <w:pPr>
-        <w:ind w:left="2880" w:hanging="360"/>
-      </w:pPr>
-      <w:rPr>
-        <w:rFonts w:ascii="Symbol" w:hAnsi="Symbol" w:hint="default"/>
-      </w:rPr>
-    </w:lvl>
-    <w:lvl w:ilvl="4" w:tplc="0C070003" w:tentative="1">
-      <w:start w:val="1"/>
-      <w:numFmt w:val="bullet"/>
-      <w:lvlText w:val="o"/>
-      <w:lvlJc w:val="left"/>
-      <w:pPr>
-        <w:ind w:left="3600" w:hanging="360"/>
-      </w:pPr>
-      <w:rPr>
-        <w:rFonts w:ascii="Courier New" w:hAnsi="Courier New" w:cs="Courier New" w:hint="default"/>
-      </w:rPr>
-    </w:lvl>
-    <w:lvl w:ilvl="5" w:tplc="0C070005" w:tentative="1">
-      <w:start w:val="1"/>
-      <w:numFmt w:val="bullet"/>
-      <w:lvlText w:val=""/>
-      <w:lvlJc w:val="left"/>
-      <w:pPr>
-        <w:ind w:left="4320" w:hanging="360"/>
-      </w:pPr>
-      <w:rPr>
-        <w:rFonts w:ascii="Wingdings" w:hAnsi="Wingdings" w:hint="default"/>
-      </w:rPr>
-    </w:lvl>
-    <w:lvl w:ilvl="6" w:tplc="0C070001" w:tentative="1">
-      <w:start w:val="1"/>
-      <w:numFmt w:val="bullet"/>
-      <w:lvlText w:val=""/>
-      <w:lvlJc w:val="left"/>
-      <w:pPr>
-        <w:ind w:left="5040" w:hanging="360"/>
-      </w:pPr>
-      <w:rPr>
-        <w:rFonts w:ascii="Symbol" w:hAnsi="Symbol" w:hint="default"/>
-      </w:rPr>
-    </w:lvl>
-    <w:lvl w:ilvl="7" w:tplc="0C070003" w:tentative="1">
-      <w:start w:val="1"/>
-      <w:numFmt w:val="bullet"/>
-      <w:lvlText w:val="o"/>
-      <w:lvlJc w:val="left"/>
-      <w:pPr>
-        <w:ind w:left="5760" w:hanging="360"/>
-      </w:pPr>
-      <w:rPr>
-        <w:rFonts w:ascii="Courier New" w:hAnsi="Courier New" w:cs="Courier New" w:hint="default"/>
-      </w:rPr>
-    </w:lvl>
-    <w:lvl w:ilvl="8" w:tplc="0C070005" w:tentative="1">
-      <w:start w:val="1"/>
-      <w:numFmt w:val="bullet"/>
-      <w:lvlText w:val=""/>
-      <w:lvlJc w:val="left"/>
-      <w:pPr>
-        <w:ind w:left="6480" w:hanging="360"/>
-      </w:pPr>
-      <w:rPr>
-        <w:rFonts w:ascii="Wingdings" w:hAnsi="Wingdings" w:hint="default"/>
-      </w:rPr>
-    </w:lvl>
-  </w:abstractNum>
-  <w:abstractNum w:abstractNumId="7" w15:restartNumberingAfterBreak="0">
-    <w:nsid w:val="21A311E2"/>
-    <w:multiLevelType w:val="multilevel"/>
-    <w:tmpl w:val="89422442"/>
-    <w:lvl w:ilvl="0">
-      <w:start w:val="1"/>
-      <w:numFmt w:val="bullet"/>
-      <w:lvlText w:val=""/>
-      <w:lvlJc w:val="left"/>
-      <w:pPr>
-        <w:tabs>
-          <w:tab w:val="num" w:pos="720"/>
-        </w:tabs>
-        <w:ind w:left="720" w:hanging="360"/>
-      </w:pPr>
-      <w:rPr>
-        <w:rFonts w:ascii="Symbol" w:hAnsi="Symbol" w:hint="default"/>
-        <w:sz w:val="20"/>
-      </w:rPr>
-    </w:lvl>
-    <w:lvl w:ilvl="1" w:tentative="1">
-      <w:start w:val="1"/>
-      <w:numFmt w:val="bullet"/>
-      <w:lvlText w:val="o"/>
-      <w:lvlJc w:val="left"/>
-      <w:pPr>
-        <w:tabs>
-          <w:tab w:val="num" w:pos="1440"/>
-        </w:tabs>
-        <w:ind w:left="1440" w:hanging="360"/>
-      </w:pPr>
-      <w:rPr>
-        <w:rFonts w:ascii="Courier New" w:hAnsi="Courier New" w:hint="default"/>
-        <w:sz w:val="20"/>
-      </w:rPr>
-    </w:lvl>
-    <w:lvl w:ilvl="2" w:tentative="1">
-      <w:start w:val="1"/>
-      <w:numFmt w:val="bullet"/>
-      <w:lvlText w:val=""/>
-      <w:lvlJc w:val="left"/>
-      <w:pPr>
-        <w:tabs>
-          <w:tab w:val="num" w:pos="2160"/>
-        </w:tabs>
-        <w:ind w:left="2160" w:hanging="360"/>
-      </w:pPr>
-      <w:rPr>
-        <w:rFonts w:ascii="Wingdings" w:hAnsi="Wingdings" w:hint="default"/>
-        <w:sz w:val="20"/>
-      </w:rPr>
-    </w:lvl>
-    <w:lvl w:ilvl="3" w:tentative="1">
-      <w:start w:val="1"/>
-      <w:numFmt w:val="bullet"/>
-      <w:lvlText w:val=""/>
-      <w:lvlJc w:val="left"/>
-      <w:pPr>
-        <w:tabs>
-          <w:tab w:val="num" w:pos="2880"/>
-        </w:tabs>
-        <w:ind w:left="2880" w:hanging="360"/>
-      </w:pPr>
-      <w:rPr>
-        <w:rFonts w:ascii="Wingdings" w:hAnsi="Wingdings" w:hint="default"/>
-        <w:sz w:val="20"/>
-      </w:rPr>
-    </w:lvl>
-    <w:lvl w:ilvl="4" w:tentative="1">
-      <w:start w:val="1"/>
-      <w:numFmt w:val="bullet"/>
-      <w:lvlText w:val=""/>
-      <w:lvlJc w:val="left"/>
-      <w:pPr>
-        <w:tabs>
-          <w:tab w:val="num" w:pos="3600"/>
-        </w:tabs>
-        <w:ind w:left="3600" w:hanging="360"/>
-      </w:pPr>
-      <w:rPr>
-        <w:rFonts w:ascii="Wingdings" w:hAnsi="Wingdings" w:hint="default"/>
-        <w:sz w:val="20"/>
-      </w:rPr>
-    </w:lvl>
-    <w:lvl w:ilvl="5" w:tentative="1">
-      <w:start w:val="1"/>
-      <w:numFmt w:val="bullet"/>
-      <w:lvlText w:val=""/>
-      <w:lvlJc w:val="left"/>
-      <w:pPr>
-        <w:tabs>
-          <w:tab w:val="num" w:pos="4320"/>
-        </w:tabs>
-        <w:ind w:left="4320" w:hanging="360"/>
-      </w:pPr>
-      <w:rPr>
-        <w:rFonts w:ascii="Wingdings" w:hAnsi="Wingdings" w:hint="default"/>
-        <w:sz w:val="20"/>
-      </w:rPr>
-    </w:lvl>
-    <w:lvl w:ilvl="6" w:tentative="1">
-      <w:start w:val="1"/>
-      <w:numFmt w:val="bullet"/>
-      <w:lvlText w:val=""/>
-      <w:lvlJc w:val="left"/>
-      <w:pPr>
-        <w:tabs>
-          <w:tab w:val="num" w:pos="5040"/>
-        </w:tabs>
-        <w:ind w:left="5040" w:hanging="360"/>
-      </w:pPr>
-      <w:rPr>
-        <w:rFonts w:ascii="Wingdings" w:hAnsi="Wingdings" w:hint="default"/>
-        <w:sz w:val="20"/>
-      </w:rPr>
-    </w:lvl>
-    <w:lvl w:ilvl="7" w:tentative="1">
-      <w:start w:val="1"/>
-      <w:numFmt w:val="bullet"/>
-      <w:lvlText w:val=""/>
-      <w:lvlJc w:val="left"/>
-      <w:pPr>
-        <w:tabs>
-          <w:tab w:val="num" w:pos="5760"/>
-        </w:tabs>
-        <w:ind w:left="5760" w:hanging="360"/>
-      </w:pPr>
-      <w:rPr>
-        <w:rFonts w:ascii="Wingdings" w:hAnsi="Wingdings" w:hint="default"/>
-        <w:sz w:val="20"/>
-      </w:rPr>
-    </w:lvl>
-    <w:lvl w:ilvl="8" w:tentative="1">
-      <w:start w:val="1"/>
-      <w:numFmt w:val="bullet"/>
-      <w:lvlText w:val=""/>
-      <w:lvlJc w:val="left"/>
-      <w:pPr>
-        <w:tabs>
-          <w:tab w:val="num" w:pos="6480"/>
-        </w:tabs>
-        <w:ind w:left="6480" w:hanging="360"/>
-      </w:pPr>
-      <w:rPr>
-        <w:rFonts w:ascii="Wingdings" w:hAnsi="Wingdings" w:hint="default"/>
-        <w:sz w:val="20"/>
-      </w:rPr>
-    </w:lvl>
-  </w:abstractNum>
-  <w:abstractNum w:abstractNumId="8" w15:restartNumberingAfterBreak="0">
-    <w:nsid w:val="334B7024"/>
-    <w:multiLevelType w:val="multilevel"/>
-    <w:tmpl w:val="AB08D008"/>
-    <w:lvl w:ilvl="0">
-      <w:start w:val="1"/>
-      <w:numFmt w:val="bullet"/>
-      <w:lvlText w:val=""/>
-      <w:lvlJc w:val="left"/>
-      <w:pPr>
-        <w:tabs>
-          <w:tab w:val="num" w:pos="720"/>
-        </w:tabs>
-        <w:ind w:left="720" w:hanging="360"/>
-      </w:pPr>
-      <w:rPr>
-        <w:rFonts w:ascii="Symbol" w:hAnsi="Symbol" w:hint="default"/>
-        <w:sz w:val="20"/>
-      </w:rPr>
-    </w:lvl>
-    <w:lvl w:ilvl="1" w:tentative="1">
-      <w:start w:val="1"/>
-      <w:numFmt w:val="bullet"/>
-      <w:lvlText w:val="o"/>
-      <w:lvlJc w:val="left"/>
-      <w:pPr>
-        <w:tabs>
-          <w:tab w:val="num" w:pos="1440"/>
-        </w:tabs>
-        <w:ind w:left="1440" w:hanging="360"/>
-      </w:pPr>
-      <w:rPr>
-        <w:rFonts w:ascii="Courier New" w:hAnsi="Courier New" w:hint="default"/>
-        <w:sz w:val="20"/>
-      </w:rPr>
-    </w:lvl>
-    <w:lvl w:ilvl="2" w:tentative="1">
-      <w:start w:val="1"/>
-      <w:numFmt w:val="bullet"/>
-      <w:lvlText w:val=""/>
-      <w:lvlJc w:val="left"/>
-      <w:pPr>
-        <w:tabs>
-          <w:tab w:val="num" w:pos="2160"/>
-        </w:tabs>
-        <w:ind w:left="2160" w:hanging="360"/>
-      </w:pPr>
-      <w:rPr>
-        <w:rFonts w:ascii="Wingdings" w:hAnsi="Wingdings" w:hint="default"/>
-        <w:sz w:val="20"/>
-      </w:rPr>
-    </w:lvl>
-    <w:lvl w:ilvl="3" w:tentative="1">
-      <w:start w:val="1"/>
-      <w:numFmt w:val="bullet"/>
-      <w:lvlText w:val=""/>
-      <w:lvlJc w:val="left"/>
-      <w:pPr>
-        <w:tabs>
-          <w:tab w:val="num" w:pos="2880"/>
-        </w:tabs>
-        <w:ind w:left="2880" w:hanging="360"/>
-      </w:pPr>
-      <w:rPr>
-        <w:rFonts w:ascii="Wingdings" w:hAnsi="Wingdings" w:hint="default"/>
-        <w:sz w:val="20"/>
-      </w:rPr>
-    </w:lvl>
-    <w:lvl w:ilvl="4" w:tentative="1">
-      <w:start w:val="1"/>
-      <w:numFmt w:val="bullet"/>
-      <w:lvlText w:val=""/>
-      <w:lvlJc w:val="left"/>
-      <w:pPr>
-        <w:tabs>
-          <w:tab w:val="num" w:pos="3600"/>
-        </w:tabs>
-        <w:ind w:left="3600" w:hanging="360"/>
-      </w:pPr>
-      <w:rPr>
-        <w:rFonts w:ascii="Wingdings" w:hAnsi="Wingdings" w:hint="default"/>
-        <w:sz w:val="20"/>
-      </w:rPr>
-    </w:lvl>
-    <w:lvl w:ilvl="5" w:tentative="1">
-      <w:start w:val="1"/>
-      <w:numFmt w:val="bullet"/>
-      <w:lvlText w:val=""/>
-      <w:lvlJc w:val="left"/>
-      <w:pPr>
-        <w:tabs>
-          <w:tab w:val="num" w:pos="4320"/>
-        </w:tabs>
-        <w:ind w:left="4320" w:hanging="360"/>
-      </w:pPr>
-      <w:rPr>
-        <w:rFonts w:ascii="Wingdings" w:hAnsi="Wingdings" w:hint="default"/>
-        <w:sz w:val="20"/>
-      </w:rPr>
-    </w:lvl>
-    <w:lvl w:ilvl="6" w:tentative="1">
-      <w:start w:val="1"/>
-      <w:numFmt w:val="bullet"/>
-      <w:lvlText w:val=""/>
-      <w:lvlJc w:val="left"/>
-      <w:pPr>
-        <w:tabs>
-          <w:tab w:val="num" w:pos="5040"/>
-        </w:tabs>
-        <w:ind w:left="5040" w:hanging="360"/>
-      </w:pPr>
-      <w:rPr>
-        <w:rFonts w:ascii="Wingdings" w:hAnsi="Wingdings" w:hint="default"/>
-        <w:sz w:val="20"/>
-      </w:rPr>
-    </w:lvl>
-    <w:lvl w:ilvl="7" w:tentative="1">
-      <w:start w:val="1"/>
-      <w:numFmt w:val="bullet"/>
-      <w:lvlText w:val=""/>
-      <w:lvlJc w:val="left"/>
-      <w:pPr>
-        <w:tabs>
-          <w:tab w:val="num" w:pos="5760"/>
-        </w:tabs>
-        <w:ind w:left="5760" w:hanging="360"/>
-      </w:pPr>
-      <w:rPr>
-        <w:rFonts w:ascii="Wingdings" w:hAnsi="Wingdings" w:hint="default"/>
-        <w:sz w:val="20"/>
-      </w:rPr>
-    </w:lvl>
-    <w:lvl w:ilvl="8" w:tentative="1">
-      <w:start w:val="1"/>
-      <w:numFmt w:val="bullet"/>
-      <w:lvlText w:val=""/>
-      <w:lvlJc w:val="left"/>
-      <w:pPr>
-        <w:tabs>
-          <w:tab w:val="num" w:pos="6480"/>
-        </w:tabs>
-        <w:ind w:left="6480" w:hanging="360"/>
-      </w:pPr>
-      <w:rPr>
-        <w:rFonts w:ascii="Wingdings" w:hAnsi="Wingdings" w:hint="default"/>
-        <w:sz w:val="20"/>
-      </w:rPr>
-    </w:lvl>
-  </w:abstractNum>
-  <w:abstractNum w:abstractNumId="9" w15:restartNumberingAfterBreak="0">
-    <w:nsid w:val="341F4103"/>
-    <w:multiLevelType w:val="hybridMultilevel"/>
-    <w:tmpl w:val="AA5AB4C6"/>
-    <w:lvl w:ilvl="0" w:tplc="0C070001">
-      <w:start w:val="1"/>
-      <w:numFmt w:val="bullet"/>
-      <w:lvlText w:val=""/>
-      <w:lvlJc w:val="left"/>
-      <w:pPr>
-        <w:ind w:left="720" w:hanging="360"/>
-      </w:pPr>
-      <w:rPr>
-        <w:rFonts w:ascii="Symbol" w:hAnsi="Symbol" w:hint="default"/>
-      </w:rPr>
-    </w:lvl>
-    <w:lvl w:ilvl="1" w:tplc="0C070003" w:tentative="1">
-      <w:start w:val="1"/>
-      <w:numFmt w:val="bullet"/>
-      <w:lvlText w:val="o"/>
-      <w:lvlJc w:val="left"/>
-      <w:pPr>
-        <w:ind w:left="1440" w:hanging="360"/>
-      </w:pPr>
-      <w:rPr>
-        <w:rFonts w:ascii="Courier New" w:hAnsi="Courier New" w:cs="Courier New" w:hint="default"/>
-      </w:rPr>
-    </w:lvl>
-    <w:lvl w:ilvl="2" w:tplc="0C070005" w:tentative="1">
-      <w:start w:val="1"/>
-      <w:numFmt w:val="bullet"/>
-      <w:lvlText w:val=""/>
-      <w:lvlJc w:val="left"/>
-      <w:pPr>
-        <w:ind w:left="2160" w:hanging="360"/>
-      </w:pPr>
-      <w:rPr>
-        <w:rFonts w:ascii="Wingdings" w:hAnsi="Wingdings" w:hint="default"/>
-      </w:rPr>
-    </w:lvl>
-    <w:lvl w:ilvl="3" w:tplc="0C070001" w:tentative="1">
-      <w:start w:val="1"/>
-      <w:numFmt w:val="bullet"/>
-      <w:lvlText w:val=""/>
-      <w:lvlJc w:val="left"/>
-      <w:pPr>
-        <w:ind w:left="2880" w:hanging="360"/>
-      </w:pPr>
-      <w:rPr>
-        <w:rFonts w:ascii="Symbol" w:hAnsi="Symbol" w:hint="default"/>
-      </w:rPr>
-    </w:lvl>
-    <w:lvl w:ilvl="4" w:tplc="0C070003" w:tentative="1">
-      <w:start w:val="1"/>
-      <w:numFmt w:val="bullet"/>
-      <w:lvlText w:val="o"/>
-      <w:lvlJc w:val="left"/>
-      <w:pPr>
-        <w:ind w:left="3600" w:hanging="360"/>
-      </w:pPr>
-      <w:rPr>
-        <w:rFonts w:ascii="Courier New" w:hAnsi="Courier New" w:cs="Courier New" w:hint="default"/>
-      </w:rPr>
-    </w:lvl>
-    <w:lvl w:ilvl="5" w:tplc="0C070005" w:tentative="1">
-      <w:start w:val="1"/>
-      <w:numFmt w:val="bullet"/>
-      <w:lvlText w:val=""/>
-      <w:lvlJc w:val="left"/>
-      <w:pPr>
-        <w:ind w:left="4320" w:hanging="360"/>
-      </w:pPr>
-      <w:rPr>
-        <w:rFonts w:ascii="Wingdings" w:hAnsi="Wingdings" w:hint="default"/>
-      </w:rPr>
-    </w:lvl>
-    <w:lvl w:ilvl="6" w:tplc="0C070001" w:tentative="1">
-      <w:start w:val="1"/>
-      <w:numFmt w:val="bullet"/>
-      <w:lvlText w:val=""/>
-      <w:lvlJc w:val="left"/>
-      <w:pPr>
-        <w:ind w:left="5040" w:hanging="360"/>
-      </w:pPr>
-      <w:rPr>
-        <w:rFonts w:ascii="Symbol" w:hAnsi="Symbol" w:hint="default"/>
-      </w:rPr>
-    </w:lvl>
-    <w:lvl w:ilvl="7" w:tplc="0C070003" w:tentative="1">
-      <w:start w:val="1"/>
-      <w:numFmt w:val="bullet"/>
-      <w:lvlText w:val="o"/>
-      <w:lvlJc w:val="left"/>
-      <w:pPr>
-        <w:ind w:left="5760" w:hanging="360"/>
-      </w:pPr>
-      <w:rPr>
-        <w:rFonts w:ascii="Courier New" w:hAnsi="Courier New" w:cs="Courier New" w:hint="default"/>
-      </w:rPr>
-    </w:lvl>
-    <w:lvl w:ilvl="8" w:tplc="0C070005" w:tentative="1">
-      <w:start w:val="1"/>
-      <w:numFmt w:val="bullet"/>
-      <w:lvlText w:val=""/>
-      <w:lvlJc w:val="left"/>
-      <w:pPr>
-        <w:ind w:left="6480" w:hanging="360"/>
-      </w:pPr>
-      <w:rPr>
-        <w:rFonts w:ascii="Wingdings" w:hAnsi="Wingdings" w:hint="default"/>
-      </w:rPr>
-    </w:lvl>
-  </w:abstractNum>
-  <w:abstractNum w:abstractNumId="10" w15:restartNumberingAfterBreak="0">
+  <w:abstractNum w:abstractNumId="3" w15:restartNumberingAfterBreak="0">
     <w:nsid w:val="35B22831"/>
     <w:multiLevelType w:val="hybridMultilevel"/>
     <w:tmpl w:val="148CA582"/>
-    <w:lvl w:ilvl="0" w:tplc="0C070001">
-      <w:start w:val="1"/>
-      <w:numFmt w:val="bullet"/>
-      <w:lvlText w:val=""/>
-      <w:lvlJc w:val="left"/>
-      <w:pPr>
-        <w:ind w:left="720" w:hanging="360"/>
-      </w:pPr>
-      <w:rPr>
-        <w:rFonts w:ascii="Symbol" w:hAnsi="Symbol" w:hint="default"/>
-      </w:rPr>
-    </w:lvl>
-    <w:lvl w:ilvl="1" w:tplc="0C070003" w:tentative="1">
-      <w:start w:val="1"/>
-      <w:numFmt w:val="bullet"/>
-      <w:lvlText w:val="o"/>
-      <w:lvlJc w:val="left"/>
-      <w:pPr>
-        <w:ind w:left="1440" w:hanging="360"/>
-      </w:pPr>
-      <w:rPr>
-        <w:rFonts w:ascii="Courier New" w:hAnsi="Courier New" w:cs="Courier New" w:hint="default"/>
-      </w:rPr>
-    </w:lvl>
-    <w:lvl w:ilvl="2" w:tplc="0C070005" w:tentative="1">
-      <w:start w:val="1"/>
-      <w:numFmt w:val="bullet"/>
-      <w:lvlText w:val=""/>
-      <w:lvlJc w:val="left"/>
-      <w:pPr>
-        <w:ind w:left="2160" w:hanging="360"/>
-      </w:pPr>
-      <w:rPr>
-        <w:rFonts w:ascii="Wingdings" w:hAnsi="Wingdings" w:hint="default"/>
-      </w:rPr>
-    </w:lvl>
-    <w:lvl w:ilvl="3" w:tplc="0C070001" w:tentative="1">
-      <w:start w:val="1"/>
-      <w:numFmt w:val="bullet"/>
-      <w:lvlText w:val=""/>
-      <w:lvlJc w:val="left"/>
-      <w:pPr>
-        <w:ind w:left="2880" w:hanging="360"/>
-      </w:pPr>
-      <w:rPr>
-        <w:rFonts w:ascii="Symbol" w:hAnsi="Symbol" w:hint="default"/>
-      </w:rPr>
-    </w:lvl>
-    <w:lvl w:ilvl="4" w:tplc="0C070003" w:tentative="1">
-      <w:start w:val="1"/>
-      <w:numFmt w:val="bullet"/>
-      <w:lvlText w:val="o"/>
-      <w:lvlJc w:val="left"/>
-      <w:pPr>
-        <w:ind w:left="3600" w:hanging="360"/>
-      </w:pPr>
-      <w:rPr>
-        <w:rFonts w:ascii="Courier New" w:hAnsi="Courier New" w:cs="Courier New" w:hint="default"/>
-      </w:rPr>
-    </w:lvl>
-    <w:lvl w:ilvl="5" w:tplc="0C070005" w:tentative="1">
-      <w:start w:val="1"/>
-      <w:numFmt w:val="bullet"/>
-      <w:lvlText w:val=""/>
-      <w:lvlJc w:val="left"/>
-      <w:pPr>
-        <w:ind w:left="4320" w:hanging="360"/>
-      </w:pPr>
-      <w:rPr>
-        <w:rFonts w:ascii="Wingdings" w:hAnsi="Wingdings" w:hint="default"/>
-      </w:rPr>
-    </w:lvl>
-    <w:lvl w:ilvl="6" w:tplc="0C070001" w:tentative="1">
-      <w:start w:val="1"/>
-      <w:numFmt w:val="bullet"/>
-      <w:lvlText w:val=""/>
-      <w:lvlJc w:val="left"/>
-      <w:pPr>
-        <w:ind w:left="5040" w:hanging="360"/>
-      </w:pPr>
-      <w:rPr>
-        <w:rFonts w:ascii="Symbol" w:hAnsi="Symbol" w:hint="default"/>
-      </w:rPr>
-    </w:lvl>
-    <w:lvl w:ilvl="7" w:tplc="0C070003" w:tentative="1">
-      <w:start w:val="1"/>
-      <w:numFmt w:val="bullet"/>
-      <w:lvlText w:val="o"/>
-      <w:lvlJc w:val="left"/>
-      <w:pPr>
-        <w:ind w:left="5760" w:hanging="360"/>
-      </w:pPr>
-      <w:rPr>
-        <w:rFonts w:ascii="Courier New" w:hAnsi="Courier New" w:cs="Courier New" w:hint="default"/>
-      </w:rPr>
-    </w:lvl>
-    <w:lvl w:ilvl="8" w:tplc="0C070005" w:tentative="1">
-      <w:start w:val="1"/>
-      <w:numFmt w:val="bullet"/>
-      <w:lvlText w:val=""/>
-      <w:lvlJc w:val="left"/>
-      <w:pPr>
-        <w:ind w:left="6480" w:hanging="360"/>
-      </w:pPr>
-      <w:rPr>
-        <w:rFonts w:ascii="Wingdings" w:hAnsi="Wingdings" w:hint="default"/>
-      </w:rPr>
-    </w:lvl>
-  </w:abstractNum>
-  <w:abstractNum w:abstractNumId="11" w15:restartNumberingAfterBreak="0">
-    <w:nsid w:val="4151769E"/>
-    <w:multiLevelType w:val="multilevel"/>
-    <w:tmpl w:val="D3C6FB32"/>
-    <w:lvl w:ilvl="0">
-      <w:start w:val="1"/>
-      <w:numFmt w:val="bullet"/>
-      <w:lvlText w:val=""/>
-      <w:lvlJc w:val="left"/>
-      <w:pPr>
-        <w:tabs>
-          <w:tab w:val="num" w:pos="720"/>
-        </w:tabs>
-        <w:ind w:left="720" w:hanging="360"/>
-      </w:pPr>
-      <w:rPr>
-        <w:rFonts w:ascii="Symbol" w:hAnsi="Symbol" w:hint="default"/>
-        <w:sz w:val="20"/>
-      </w:rPr>
-    </w:lvl>
-    <w:lvl w:ilvl="1" w:tentative="1">
-      <w:start w:val="1"/>
-      <w:numFmt w:val="bullet"/>
-      <w:lvlText w:val="o"/>
-      <w:lvlJc w:val="left"/>
-      <w:pPr>
-        <w:tabs>
-          <w:tab w:val="num" w:pos="1440"/>
-        </w:tabs>
-        <w:ind w:left="1440" w:hanging="360"/>
-      </w:pPr>
-      <w:rPr>
-        <w:rFonts w:ascii="Courier New" w:hAnsi="Courier New" w:hint="default"/>
-        <w:sz w:val="20"/>
-      </w:rPr>
-    </w:lvl>
-    <w:lvl w:ilvl="2" w:tentative="1">
-      <w:start w:val="1"/>
-      <w:numFmt w:val="bullet"/>
-      <w:lvlText w:val=""/>
-      <w:lvlJc w:val="left"/>
-      <w:pPr>
-        <w:tabs>
-          <w:tab w:val="num" w:pos="2160"/>
-        </w:tabs>
-        <w:ind w:left="2160" w:hanging="360"/>
-      </w:pPr>
-      <w:rPr>
-        <w:rFonts w:ascii="Wingdings" w:hAnsi="Wingdings" w:hint="default"/>
-        <w:sz w:val="20"/>
-      </w:rPr>
-    </w:lvl>
-    <w:lvl w:ilvl="3" w:tentative="1">
-      <w:start w:val="1"/>
-      <w:numFmt w:val="bullet"/>
-      <w:lvlText w:val=""/>
-      <w:lvlJc w:val="left"/>
-      <w:pPr>
-        <w:tabs>
-          <w:tab w:val="num" w:pos="2880"/>
-        </w:tabs>
-        <w:ind w:left="2880" w:hanging="360"/>
-      </w:pPr>
-      <w:rPr>
-        <w:rFonts w:ascii="Wingdings" w:hAnsi="Wingdings" w:hint="default"/>
-        <w:sz w:val="20"/>
-      </w:rPr>
-    </w:lvl>
-    <w:lvl w:ilvl="4" w:tentative="1">
-      <w:start w:val="1"/>
-      <w:numFmt w:val="bullet"/>
-      <w:lvlText w:val=""/>
-      <w:lvlJc w:val="left"/>
-      <w:pPr>
-        <w:tabs>
-          <w:tab w:val="num" w:pos="3600"/>
-        </w:tabs>
-        <w:ind w:left="3600" w:hanging="360"/>
-      </w:pPr>
-      <w:rPr>
-        <w:rFonts w:ascii="Wingdings" w:hAnsi="Wingdings" w:hint="default"/>
-        <w:sz w:val="20"/>
-      </w:rPr>
-    </w:lvl>
-    <w:lvl w:ilvl="5" w:tentative="1">
-      <w:start w:val="1"/>
-      <w:numFmt w:val="bullet"/>
-      <w:lvlText w:val=""/>
-      <w:lvlJc w:val="left"/>
-      <w:pPr>
-        <w:tabs>
-          <w:tab w:val="num" w:pos="4320"/>
-        </w:tabs>
-        <w:ind w:left="4320" w:hanging="360"/>
-      </w:pPr>
-      <w:rPr>
-        <w:rFonts w:ascii="Wingdings" w:hAnsi="Wingdings" w:hint="default"/>
-        <w:sz w:val="20"/>
-      </w:rPr>
-    </w:lvl>
-    <w:lvl w:ilvl="6" w:tentative="1">
-      <w:start w:val="1"/>
-      <w:numFmt w:val="bullet"/>
-      <w:lvlText w:val=""/>
-      <w:lvlJc w:val="left"/>
-      <w:pPr>
-        <w:tabs>
-          <w:tab w:val="num" w:pos="5040"/>
-        </w:tabs>
-        <w:ind w:left="5040" w:hanging="360"/>
-      </w:pPr>
-      <w:rPr>
-        <w:rFonts w:ascii="Wingdings" w:hAnsi="Wingdings" w:hint="default"/>
-        <w:sz w:val="20"/>
-      </w:rPr>
-    </w:lvl>
-    <w:lvl w:ilvl="7" w:tentative="1">
-      <w:start w:val="1"/>
-      <w:numFmt w:val="bullet"/>
-      <w:lvlText w:val=""/>
-      <w:lvlJc w:val="left"/>
-      <w:pPr>
-        <w:tabs>
-          <w:tab w:val="num" w:pos="5760"/>
-        </w:tabs>
-        <w:ind w:left="5760" w:hanging="360"/>
-      </w:pPr>
-      <w:rPr>
-        <w:rFonts w:ascii="Wingdings" w:hAnsi="Wingdings" w:hint="default"/>
-        <w:sz w:val="20"/>
-      </w:rPr>
-    </w:lvl>
-    <w:lvl w:ilvl="8" w:tentative="1">
-      <w:start w:val="1"/>
-      <w:numFmt w:val="bullet"/>
-      <w:lvlText w:val=""/>
-      <w:lvlJc w:val="left"/>
-      <w:pPr>
-        <w:tabs>
-          <w:tab w:val="num" w:pos="6480"/>
-        </w:tabs>
-        <w:ind w:left="6480" w:hanging="360"/>
-      </w:pPr>
-      <w:rPr>
-        <w:rFonts w:ascii="Wingdings" w:hAnsi="Wingdings" w:hint="default"/>
-        <w:sz w:val="20"/>
-      </w:rPr>
-    </w:lvl>
-  </w:abstractNum>
-  <w:abstractNum w:abstractNumId="12" w15:restartNumberingAfterBreak="0">
-    <w:nsid w:val="525A0937"/>
-    <w:multiLevelType w:val="multilevel"/>
-    <w:tmpl w:val="5E404A94"/>
-    <w:lvl w:ilvl="0">
-      <w:start w:val="1"/>
-      <w:numFmt w:val="bullet"/>
-      <w:lvlText w:val=""/>
-      <w:lvlJc w:val="left"/>
-      <w:pPr>
-        <w:tabs>
-          <w:tab w:val="num" w:pos="720"/>
-        </w:tabs>
-        <w:ind w:left="720" w:hanging="360"/>
-      </w:pPr>
-      <w:rPr>
-        <w:rFonts w:ascii="Symbol" w:hAnsi="Symbol" w:hint="default"/>
-        <w:sz w:val="20"/>
-      </w:rPr>
-    </w:lvl>
-    <w:lvl w:ilvl="1" w:tentative="1">
-      <w:start w:val="1"/>
-      <w:numFmt w:val="bullet"/>
-      <w:lvlText w:val="o"/>
-      <w:lvlJc w:val="left"/>
-      <w:pPr>
-        <w:tabs>
-          <w:tab w:val="num" w:pos="1440"/>
-        </w:tabs>
-        <w:ind w:left="1440" w:hanging="360"/>
-      </w:pPr>
-      <w:rPr>
-        <w:rFonts w:ascii="Courier New" w:hAnsi="Courier New" w:hint="default"/>
-        <w:sz w:val="20"/>
-      </w:rPr>
-    </w:lvl>
-    <w:lvl w:ilvl="2" w:tentative="1">
-      <w:start w:val="1"/>
-      <w:numFmt w:val="bullet"/>
-      <w:lvlText w:val=""/>
-      <w:lvlJc w:val="left"/>
-      <w:pPr>
-        <w:tabs>
-          <w:tab w:val="num" w:pos="2160"/>
-        </w:tabs>
-        <w:ind w:left="2160" w:hanging="360"/>
-      </w:pPr>
-      <w:rPr>
-        <w:rFonts w:ascii="Wingdings" w:hAnsi="Wingdings" w:hint="default"/>
-        <w:sz w:val="20"/>
-      </w:rPr>
-    </w:lvl>
-    <w:lvl w:ilvl="3" w:tentative="1">
-      <w:start w:val="1"/>
-      <w:numFmt w:val="bullet"/>
-      <w:lvlText w:val=""/>
-      <w:lvlJc w:val="left"/>
-      <w:pPr>
-        <w:tabs>
-          <w:tab w:val="num" w:pos="2880"/>
-        </w:tabs>
-        <w:ind w:left="2880" w:hanging="360"/>
-      </w:pPr>
-      <w:rPr>
-        <w:rFonts w:ascii="Wingdings" w:hAnsi="Wingdings" w:hint="default"/>
-        <w:sz w:val="20"/>
-      </w:rPr>
-    </w:lvl>
-    <w:lvl w:ilvl="4" w:tentative="1">
-      <w:start w:val="1"/>
-      <w:numFmt w:val="bullet"/>
-      <w:lvlText w:val=""/>
-      <w:lvlJc w:val="left"/>
-      <w:pPr>
-        <w:tabs>
-          <w:tab w:val="num" w:pos="3600"/>
-        </w:tabs>
-        <w:ind w:left="3600" w:hanging="360"/>
-      </w:pPr>
-      <w:rPr>
-        <w:rFonts w:ascii="Wingdings" w:hAnsi="Wingdings" w:hint="default"/>
-        <w:sz w:val="20"/>
-      </w:rPr>
-    </w:lvl>
-    <w:lvl w:ilvl="5" w:tentative="1">
-      <w:start w:val="1"/>
-      <w:numFmt w:val="bullet"/>
-      <w:lvlText w:val=""/>
-      <w:lvlJc w:val="left"/>
-      <w:pPr>
-        <w:tabs>
-          <w:tab w:val="num" w:pos="4320"/>
-        </w:tabs>
-        <w:ind w:left="4320" w:hanging="360"/>
-      </w:pPr>
-      <w:rPr>
-        <w:rFonts w:ascii="Wingdings" w:hAnsi="Wingdings" w:hint="default"/>
-        <w:sz w:val="20"/>
-      </w:rPr>
-    </w:lvl>
-    <w:lvl w:ilvl="6" w:tentative="1">
-      <w:start w:val="1"/>
-      <w:numFmt w:val="bullet"/>
-      <w:lvlText w:val=""/>
-      <w:lvlJc w:val="left"/>
-      <w:pPr>
-        <w:tabs>
-          <w:tab w:val="num" w:pos="5040"/>
-        </w:tabs>
-        <w:ind w:left="5040" w:hanging="360"/>
-      </w:pPr>
-      <w:rPr>
-        <w:rFonts w:ascii="Wingdings" w:hAnsi="Wingdings" w:hint="default"/>
-        <w:sz w:val="20"/>
-      </w:rPr>
-    </w:lvl>
-    <w:lvl w:ilvl="7" w:tentative="1">
-      <w:start w:val="1"/>
-      <w:numFmt w:val="bullet"/>
-      <w:lvlText w:val=""/>
-      <w:lvlJc w:val="left"/>
-      <w:pPr>
-        <w:tabs>
-          <w:tab w:val="num" w:pos="5760"/>
-        </w:tabs>
-        <w:ind w:left="5760" w:hanging="360"/>
-      </w:pPr>
-      <w:rPr>
-        <w:rFonts w:ascii="Wingdings" w:hAnsi="Wingdings" w:hint="default"/>
-        <w:sz w:val="20"/>
-      </w:rPr>
-    </w:lvl>
-    <w:lvl w:ilvl="8" w:tentative="1">
-      <w:start w:val="1"/>
-      <w:numFmt w:val="bullet"/>
-      <w:lvlText w:val=""/>
-      <w:lvlJc w:val="left"/>
-      <w:pPr>
-        <w:tabs>
-          <w:tab w:val="num" w:pos="6480"/>
-        </w:tabs>
-        <w:ind w:left="6480" w:hanging="360"/>
-      </w:pPr>
-      <w:rPr>
-        <w:rFonts w:ascii="Wingdings" w:hAnsi="Wingdings" w:hint="default"/>
-        <w:sz w:val="20"/>
-      </w:rPr>
-    </w:lvl>
-  </w:abstractNum>
-  <w:abstractNum w:abstractNumId="13" w15:restartNumberingAfterBreak="0">
-    <w:nsid w:val="56C57D08"/>
-    <w:multiLevelType w:val="hybridMultilevel"/>
-    <w:tmpl w:val="CCF425E4"/>
-    <w:lvl w:ilvl="0" w:tplc="0C07000F">
-      <w:start w:val="1"/>
-      <w:numFmt w:val="decimal"/>
-      <w:lvlText w:val="%1."/>
-      <w:lvlJc w:val="left"/>
-      <w:pPr>
-        <w:ind w:left="360" w:hanging="360"/>
-      </w:pPr>
-    </w:lvl>
-    <w:lvl w:ilvl="1" w:tplc="0C070019" w:tentative="1">
-      <w:start w:val="1"/>
-      <w:numFmt w:val="lowerLetter"/>
-      <w:lvlText w:val="%2."/>
-      <w:lvlJc w:val="left"/>
-      <w:pPr>
-        <w:ind w:left="1080" w:hanging="360"/>
-      </w:pPr>
-    </w:lvl>
-    <w:lvl w:ilvl="2" w:tplc="0C07001B" w:tentative="1">
-      <w:start w:val="1"/>
-      <w:numFmt w:val="lowerRoman"/>
-      <w:lvlText w:val="%3."/>
-      <w:lvlJc w:val="right"/>
-      <w:pPr>
-        <w:ind w:left="1800" w:hanging="180"/>
-      </w:pPr>
-    </w:lvl>
-    <w:lvl w:ilvl="3" w:tplc="0C07000F" w:tentative="1">
-      <w:start w:val="1"/>
-      <w:numFmt w:val="decimal"/>
-      <w:lvlText w:val="%4."/>
-      <w:lvlJc w:val="left"/>
-      <w:pPr>
-        <w:ind w:left="2520" w:hanging="360"/>
-      </w:pPr>
-    </w:lvl>
-    <w:lvl w:ilvl="4" w:tplc="0C070019" w:tentative="1">
-      <w:start w:val="1"/>
-      <w:numFmt w:val="lowerLetter"/>
-      <w:lvlText w:val="%5."/>
-      <w:lvlJc w:val="left"/>
-      <w:pPr>
-        <w:ind w:left="3240" w:hanging="360"/>
-      </w:pPr>
-    </w:lvl>
-    <w:lvl w:ilvl="5" w:tplc="0C07001B" w:tentative="1">
-      <w:start w:val="1"/>
-      <w:numFmt w:val="lowerRoman"/>
-      <w:lvlText w:val="%6."/>
-      <w:lvlJc w:val="right"/>
-      <w:pPr>
-        <w:ind w:left="3960" w:hanging="180"/>
-      </w:pPr>
-    </w:lvl>
-    <w:lvl w:ilvl="6" w:tplc="0C07000F" w:tentative="1">
-      <w:start w:val="1"/>
-      <w:numFmt w:val="decimal"/>
-      <w:lvlText w:val="%7."/>
-      <w:lvlJc w:val="left"/>
-      <w:pPr>
-        <w:ind w:left="4680" w:hanging="360"/>
-      </w:pPr>
-    </w:lvl>
-    <w:lvl w:ilvl="7" w:tplc="0C070019" w:tentative="1">
-      <w:start w:val="1"/>
-      <w:numFmt w:val="lowerLetter"/>
-      <w:lvlText w:val="%8."/>
-      <w:lvlJc w:val="left"/>
-      <w:pPr>
-        <w:ind w:left="5400" w:hanging="360"/>
-      </w:pPr>
-    </w:lvl>
-    <w:lvl w:ilvl="8" w:tplc="0C07001B" w:tentative="1">
-      <w:start w:val="1"/>
-      <w:numFmt w:val="lowerRoman"/>
-      <w:lvlText w:val="%9."/>
-      <w:lvlJc w:val="right"/>
-      <w:pPr>
-        <w:ind w:left="6120" w:hanging="180"/>
-      </w:pPr>
-    </w:lvl>
-  </w:abstractNum>
-  <w:abstractNum w:abstractNumId="14" w15:restartNumberingAfterBreak="0">
-    <w:nsid w:val="61095CD1"/>
-    <w:multiLevelType w:val="multilevel"/>
-    <w:tmpl w:val="2F182BD8"/>
-    <w:lvl w:ilvl="0">
-      <w:start w:val="1"/>
-      <w:numFmt w:val="bullet"/>
-      <w:lvlText w:val=""/>
-      <w:lvlJc w:val="left"/>
-      <w:pPr>
-        <w:tabs>
-          <w:tab w:val="num" w:pos="720"/>
-        </w:tabs>
-        <w:ind w:left="720" w:hanging="360"/>
-      </w:pPr>
-      <w:rPr>
-        <w:rFonts w:ascii="Symbol" w:hAnsi="Symbol" w:hint="default"/>
-        <w:sz w:val="20"/>
-      </w:rPr>
-    </w:lvl>
-    <w:lvl w:ilvl="1" w:tentative="1">
-      <w:start w:val="1"/>
-      <w:numFmt w:val="bullet"/>
-      <w:lvlText w:val="o"/>
-      <w:lvlJc w:val="left"/>
-      <w:pPr>
-        <w:tabs>
-          <w:tab w:val="num" w:pos="1440"/>
-        </w:tabs>
-        <w:ind w:left="1440" w:hanging="360"/>
-      </w:pPr>
-      <w:rPr>
-        <w:rFonts w:ascii="Courier New" w:hAnsi="Courier New" w:hint="default"/>
-        <w:sz w:val="20"/>
-      </w:rPr>
-    </w:lvl>
-    <w:lvl w:ilvl="2" w:tentative="1">
-      <w:start w:val="1"/>
-      <w:numFmt w:val="bullet"/>
-      <w:lvlText w:val=""/>
-      <w:lvlJc w:val="left"/>
-      <w:pPr>
-        <w:tabs>
-          <w:tab w:val="num" w:pos="2160"/>
-        </w:tabs>
-        <w:ind w:left="2160" w:hanging="360"/>
-      </w:pPr>
-      <w:rPr>
-        <w:rFonts w:ascii="Wingdings" w:hAnsi="Wingdings" w:hint="default"/>
-        <w:sz w:val="20"/>
-      </w:rPr>
-    </w:lvl>
-    <w:lvl w:ilvl="3" w:tentative="1">
-      <w:start w:val="1"/>
-      <w:numFmt w:val="bullet"/>
-      <w:lvlText w:val=""/>
-      <w:lvlJc w:val="left"/>
-      <w:pPr>
-        <w:tabs>
-          <w:tab w:val="num" w:pos="2880"/>
-        </w:tabs>
-        <w:ind w:left="2880" w:hanging="360"/>
-      </w:pPr>
-      <w:rPr>
-        <w:rFonts w:ascii="Wingdings" w:hAnsi="Wingdings" w:hint="default"/>
-        <w:sz w:val="20"/>
-      </w:rPr>
-    </w:lvl>
-    <w:lvl w:ilvl="4" w:tentative="1">
-      <w:start w:val="1"/>
-      <w:numFmt w:val="bullet"/>
-      <w:lvlText w:val=""/>
-      <w:lvlJc w:val="left"/>
-      <w:pPr>
-        <w:tabs>
-          <w:tab w:val="num" w:pos="3600"/>
-        </w:tabs>
-        <w:ind w:left="3600" w:hanging="360"/>
-      </w:pPr>
-      <w:rPr>
-        <w:rFonts w:ascii="Wingdings" w:hAnsi="Wingdings" w:hint="default"/>
-        <w:sz w:val="20"/>
-      </w:rPr>
-    </w:lvl>
-    <w:lvl w:ilvl="5" w:tentative="1">
-      <w:start w:val="1"/>
-      <w:numFmt w:val="bullet"/>
-      <w:lvlText w:val=""/>
-      <w:lvlJc w:val="left"/>
-      <w:pPr>
-        <w:tabs>
-          <w:tab w:val="num" w:pos="4320"/>
-        </w:tabs>
-        <w:ind w:left="4320" w:hanging="360"/>
-      </w:pPr>
-      <w:rPr>
-        <w:rFonts w:ascii="Wingdings" w:hAnsi="Wingdings" w:hint="default"/>
-        <w:sz w:val="20"/>
-      </w:rPr>
-    </w:lvl>
-    <w:lvl w:ilvl="6" w:tentative="1">
-      <w:start w:val="1"/>
-      <w:numFmt w:val="bullet"/>
-      <w:lvlText w:val=""/>
-      <w:lvlJc w:val="left"/>
-      <w:pPr>
-        <w:tabs>
-          <w:tab w:val="num" w:pos="5040"/>
-        </w:tabs>
-        <w:ind w:left="5040" w:hanging="360"/>
-      </w:pPr>
-      <w:rPr>
-        <w:rFonts w:ascii="Wingdings" w:hAnsi="Wingdings" w:hint="default"/>
-        <w:sz w:val="20"/>
-      </w:rPr>
-    </w:lvl>
-    <w:lvl w:ilvl="7" w:tentative="1">
-      <w:start w:val="1"/>
-      <w:numFmt w:val="bullet"/>
-      <w:lvlText w:val=""/>
-      <w:lvlJc w:val="left"/>
-      <w:pPr>
-        <w:tabs>
-          <w:tab w:val="num" w:pos="5760"/>
-        </w:tabs>
-        <w:ind w:left="5760" w:hanging="360"/>
-      </w:pPr>
-      <w:rPr>
-        <w:rFonts w:ascii="Wingdings" w:hAnsi="Wingdings" w:hint="default"/>
-        <w:sz w:val="20"/>
-      </w:rPr>
-    </w:lvl>
-    <w:lvl w:ilvl="8" w:tentative="1">
-      <w:start w:val="1"/>
-      <w:numFmt w:val="bullet"/>
-      <w:lvlText w:val=""/>
-      <w:lvlJc w:val="left"/>
-      <w:pPr>
-        <w:tabs>
-          <w:tab w:val="num" w:pos="6480"/>
-        </w:tabs>
-        <w:ind w:left="6480" w:hanging="360"/>
-      </w:pPr>
-      <w:rPr>
-        <w:rFonts w:ascii="Wingdings" w:hAnsi="Wingdings" w:hint="default"/>
-        <w:sz w:val="20"/>
-      </w:rPr>
-    </w:lvl>
-  </w:abstractNum>
-  <w:abstractNum w:abstractNumId="15" w15:restartNumberingAfterBreak="0">
-    <w:nsid w:val="63E636D6"/>
-    <w:multiLevelType w:val="hybridMultilevel"/>
-    <w:tmpl w:val="BF827D6C"/>
-    <w:lvl w:ilvl="0" w:tplc="0C070001">
-      <w:start w:val="1"/>
-      <w:numFmt w:val="bullet"/>
-      <w:lvlText w:val=""/>
-      <w:lvlJc w:val="left"/>
-      <w:pPr>
-        <w:ind w:left="720" w:hanging="360"/>
-      </w:pPr>
-      <w:rPr>
-        <w:rFonts w:ascii="Symbol" w:hAnsi="Symbol" w:hint="default"/>
-      </w:rPr>
-    </w:lvl>
-    <w:lvl w:ilvl="1" w:tplc="0C070003" w:tentative="1">
-      <w:start w:val="1"/>
-      <w:numFmt w:val="bullet"/>
-      <w:lvlText w:val="o"/>
-      <w:lvlJc w:val="left"/>
-      <w:pPr>
-        <w:ind w:left="1440" w:hanging="360"/>
-      </w:pPr>
-      <w:rPr>
-        <w:rFonts w:ascii="Courier New" w:hAnsi="Courier New" w:cs="Courier New" w:hint="default"/>
-      </w:rPr>
-    </w:lvl>
-    <w:lvl w:ilvl="2" w:tplc="0C070005" w:tentative="1">
-      <w:start w:val="1"/>
-      <w:numFmt w:val="bullet"/>
-      <w:lvlText w:val=""/>
-      <w:lvlJc w:val="left"/>
-      <w:pPr>
-        <w:ind w:left="2160" w:hanging="360"/>
-      </w:pPr>
-      <w:rPr>
-        <w:rFonts w:ascii="Wingdings" w:hAnsi="Wingdings" w:hint="default"/>
-      </w:rPr>
-    </w:lvl>
-    <w:lvl w:ilvl="3" w:tplc="0C070001" w:tentative="1">
-      <w:start w:val="1"/>
-      <w:numFmt w:val="bullet"/>
-      <w:lvlText w:val=""/>
-      <w:lvlJc w:val="left"/>
-      <w:pPr>
-        <w:ind w:left="2880" w:hanging="360"/>
-      </w:pPr>
-      <w:rPr>
-        <w:rFonts w:ascii="Symbol" w:hAnsi="Symbol" w:hint="default"/>
-      </w:rPr>
-    </w:lvl>
-    <w:lvl w:ilvl="4" w:tplc="0C070003" w:tentative="1">
-      <w:start w:val="1"/>
-      <w:numFmt w:val="bullet"/>
-      <w:lvlText w:val="o"/>
-      <w:lvlJc w:val="left"/>
-      <w:pPr>
-        <w:ind w:left="3600" w:hanging="360"/>
-      </w:pPr>
-      <w:rPr>
-        <w:rFonts w:ascii="Courier New" w:hAnsi="Courier New" w:cs="Courier New" w:hint="default"/>
-      </w:rPr>
-    </w:lvl>
-    <w:lvl w:ilvl="5" w:tplc="0C070005" w:tentative="1">
-      <w:start w:val="1"/>
-      <w:numFmt w:val="bullet"/>
-      <w:lvlText w:val=""/>
-      <w:lvlJc w:val="left"/>
-      <w:pPr>
-        <w:ind w:left="4320" w:hanging="360"/>
-      </w:pPr>
-      <w:rPr>
-        <w:rFonts w:ascii="Wingdings" w:hAnsi="Wingdings" w:hint="default"/>
-      </w:rPr>
-    </w:lvl>
-    <w:lvl w:ilvl="6" w:tplc="0C070001" w:tentative="1">
-      <w:start w:val="1"/>
-      <w:numFmt w:val="bullet"/>
-      <w:lvlText w:val=""/>
-      <w:lvlJc w:val="left"/>
-      <w:pPr>
-        <w:ind w:left="5040" w:hanging="360"/>
-      </w:pPr>
-      <w:rPr>
-        <w:rFonts w:ascii="Symbol" w:hAnsi="Symbol" w:hint="default"/>
-      </w:rPr>
-    </w:lvl>
-    <w:lvl w:ilvl="7" w:tplc="0C070003" w:tentative="1">
-      <w:start w:val="1"/>
-      <w:numFmt w:val="bullet"/>
-      <w:lvlText w:val="o"/>
-      <w:lvlJc w:val="left"/>
-      <w:pPr>
-        <w:ind w:left="5760" w:hanging="360"/>
-      </w:pPr>
-      <w:rPr>
-        <w:rFonts w:ascii="Courier New" w:hAnsi="Courier New" w:cs="Courier New" w:hint="default"/>
-      </w:rPr>
-    </w:lvl>
-    <w:lvl w:ilvl="8" w:tplc="0C070005" w:tentative="1">
-      <w:start w:val="1"/>
-      <w:numFmt w:val="bullet"/>
-      <w:lvlText w:val=""/>
-      <w:lvlJc w:val="left"/>
-      <w:pPr>
-        <w:ind w:left="6480" w:hanging="360"/>
-      </w:pPr>
-      <w:rPr>
-        <w:rFonts w:ascii="Wingdings" w:hAnsi="Wingdings" w:hint="default"/>
-      </w:rPr>
-    </w:lvl>
-  </w:abstractNum>
-  <w:abstractNum w:abstractNumId="16" w15:restartNumberingAfterBreak="0">
-    <w:nsid w:val="6A2F480E"/>
-    <w:multiLevelType w:val="hybridMultilevel"/>
-    <w:tmpl w:val="26A26EF8"/>
-    <w:lvl w:ilvl="0" w:tplc="0C07000F">
-      <w:start w:val="1"/>
-      <w:numFmt w:val="decimal"/>
-      <w:lvlText w:val="%1."/>
-      <w:lvlJc w:val="left"/>
-      <w:pPr>
-        <w:ind w:left="720" w:hanging="360"/>
-      </w:pPr>
-    </w:lvl>
-    <w:lvl w:ilvl="1" w:tplc="0C070019" w:tentative="1">
-      <w:start w:val="1"/>
-      <w:numFmt w:val="lowerLetter"/>
-      <w:lvlText w:val="%2."/>
-      <w:lvlJc w:val="left"/>
-      <w:pPr>
-        <w:ind w:left="1440" w:hanging="360"/>
-      </w:pPr>
-    </w:lvl>
-    <w:lvl w:ilvl="2" w:tplc="0C07001B" w:tentative="1">
-      <w:start w:val="1"/>
-      <w:numFmt w:val="lowerRoman"/>
-      <w:lvlText w:val="%3."/>
-      <w:lvlJc w:val="right"/>
-      <w:pPr>
-        <w:ind w:left="2160" w:hanging="180"/>
-      </w:pPr>
-    </w:lvl>
-    <w:lvl w:ilvl="3" w:tplc="0C07000F" w:tentative="1">
-      <w:start w:val="1"/>
-      <w:numFmt w:val="decimal"/>
-      <w:lvlText w:val="%4."/>
-      <w:lvlJc w:val="left"/>
-      <w:pPr>
-        <w:ind w:left="2880" w:hanging="360"/>
-      </w:pPr>
-    </w:lvl>
-    <w:lvl w:ilvl="4" w:tplc="0C070019" w:tentative="1">
-      <w:start w:val="1"/>
-      <w:numFmt w:val="lowerLetter"/>
-      <w:lvlText w:val="%5."/>
-      <w:lvlJc w:val="left"/>
-      <w:pPr>
-        <w:ind w:left="3600" w:hanging="360"/>
-      </w:pPr>
-    </w:lvl>
-    <w:lvl w:ilvl="5" w:tplc="0C07001B" w:tentative="1">
-      <w:start w:val="1"/>
-      <w:numFmt w:val="lowerRoman"/>
-      <w:lvlText w:val="%6."/>
-      <w:lvlJc w:val="right"/>
-      <w:pPr>
-        <w:ind w:left="4320" w:hanging="180"/>
-      </w:pPr>
-    </w:lvl>
-    <w:lvl w:ilvl="6" w:tplc="0C07000F" w:tentative="1">
-      <w:start w:val="1"/>
-      <w:numFmt w:val="decimal"/>
-      <w:lvlText w:val="%7."/>
-      <w:lvlJc w:val="left"/>
-      <w:pPr>
-        <w:ind w:left="5040" w:hanging="360"/>
-      </w:pPr>
-    </w:lvl>
-    <w:lvl w:ilvl="7" w:tplc="0C070019" w:tentative="1">
-      <w:start w:val="1"/>
-      <w:numFmt w:val="lowerLetter"/>
-      <w:lvlText w:val="%8."/>
-      <w:lvlJc w:val="left"/>
-      <w:pPr>
-        <w:ind w:left="5760" w:hanging="360"/>
-      </w:pPr>
-    </w:lvl>
-    <w:lvl w:ilvl="8" w:tplc="0C07001B" w:tentative="1">
-      <w:start w:val="1"/>
-      <w:numFmt w:val="lowerRoman"/>
-      <w:lvlText w:val="%9."/>
-      <w:lvlJc w:val="right"/>
-      <w:pPr>
-        <w:ind w:left="6480" w:hanging="180"/>
-      </w:pPr>
-    </w:lvl>
-  </w:abstractNum>
-  <w:abstractNum w:abstractNumId="17" w15:restartNumberingAfterBreak="0">
-    <w:nsid w:val="6B2114F8"/>
-    <w:multiLevelType w:val="multilevel"/>
-    <w:tmpl w:val="559EE44E"/>
-    <w:lvl w:ilvl="0">
-      <w:start w:val="1"/>
-      <w:numFmt w:val="bullet"/>
-      <w:lvlText w:val=""/>
-      <w:lvlJc w:val="left"/>
-      <w:pPr>
-        <w:tabs>
-          <w:tab w:val="num" w:pos="720"/>
-        </w:tabs>
-        <w:ind w:left="720" w:hanging="360"/>
-      </w:pPr>
-      <w:rPr>
-        <w:rFonts w:ascii="Symbol" w:hAnsi="Symbol" w:hint="default"/>
-        <w:sz w:val="20"/>
-      </w:rPr>
-    </w:lvl>
-    <w:lvl w:ilvl="1" w:tentative="1">
-      <w:start w:val="1"/>
-      <w:numFmt w:val="bullet"/>
-      <w:lvlText w:val="o"/>
-      <w:lvlJc w:val="left"/>
-      <w:pPr>
-        <w:tabs>
-          <w:tab w:val="num" w:pos="1440"/>
-        </w:tabs>
-        <w:ind w:left="1440" w:hanging="360"/>
-      </w:pPr>
-      <w:rPr>
-        <w:rFonts w:ascii="Courier New" w:hAnsi="Courier New" w:hint="default"/>
-        <w:sz w:val="20"/>
-      </w:rPr>
-    </w:lvl>
-    <w:lvl w:ilvl="2" w:tentative="1">
-      <w:start w:val="1"/>
-      <w:numFmt w:val="bullet"/>
-      <w:lvlText w:val=""/>
-      <w:lvlJc w:val="left"/>
-      <w:pPr>
-        <w:tabs>
-          <w:tab w:val="num" w:pos="2160"/>
-        </w:tabs>
-        <w:ind w:left="2160" w:hanging="360"/>
-      </w:pPr>
-      <w:rPr>
-        <w:rFonts w:ascii="Wingdings" w:hAnsi="Wingdings" w:hint="default"/>
-        <w:sz w:val="20"/>
-      </w:rPr>
-    </w:lvl>
-    <w:lvl w:ilvl="3" w:tentative="1">
-      <w:start w:val="1"/>
-      <w:numFmt w:val="bullet"/>
-      <w:lvlText w:val=""/>
-      <w:lvlJc w:val="left"/>
-      <w:pPr>
-        <w:tabs>
-          <w:tab w:val="num" w:pos="2880"/>
-        </w:tabs>
-        <w:ind w:left="2880" w:hanging="360"/>
-      </w:pPr>
-      <w:rPr>
-        <w:rFonts w:ascii="Wingdings" w:hAnsi="Wingdings" w:hint="default"/>
-        <w:sz w:val="20"/>
-      </w:rPr>
-    </w:lvl>
-    <w:lvl w:ilvl="4" w:tentative="1">
-      <w:start w:val="1"/>
-      <w:numFmt w:val="bullet"/>
-      <w:lvlText w:val=""/>
-      <w:lvlJc w:val="left"/>
-      <w:pPr>
-        <w:tabs>
-          <w:tab w:val="num" w:pos="3600"/>
-        </w:tabs>
-        <w:ind w:left="3600" w:hanging="360"/>
-      </w:pPr>
-      <w:rPr>
-        <w:rFonts w:ascii="Wingdings" w:hAnsi="Wingdings" w:hint="default"/>
-        <w:sz w:val="20"/>
-      </w:rPr>
-    </w:lvl>
-    <w:lvl w:ilvl="5" w:tentative="1">
-      <w:start w:val="1"/>
-      <w:numFmt w:val="bullet"/>
-      <w:lvlText w:val=""/>
-      <w:lvlJc w:val="left"/>
-      <w:pPr>
-        <w:tabs>
-          <w:tab w:val="num" w:pos="4320"/>
-        </w:tabs>
-        <w:ind w:left="4320" w:hanging="360"/>
-      </w:pPr>
-      <w:rPr>
-        <w:rFonts w:ascii="Wingdings" w:hAnsi="Wingdings" w:hint="default"/>
-        <w:sz w:val="20"/>
-      </w:rPr>
-    </w:lvl>
-    <w:lvl w:ilvl="6" w:tentative="1">
-      <w:start w:val="1"/>
-      <w:numFmt w:val="bullet"/>
-      <w:lvlText w:val=""/>
-      <w:lvlJc w:val="left"/>
-      <w:pPr>
-        <w:tabs>
-          <w:tab w:val="num" w:pos="5040"/>
-        </w:tabs>
-        <w:ind w:left="5040" w:hanging="360"/>
-      </w:pPr>
-      <w:rPr>
-        <w:rFonts w:ascii="Wingdings" w:hAnsi="Wingdings" w:hint="default"/>
-        <w:sz w:val="20"/>
-      </w:rPr>
-    </w:lvl>
-    <w:lvl w:ilvl="7" w:tentative="1">
-      <w:start w:val="1"/>
-      <w:numFmt w:val="bullet"/>
-      <w:lvlText w:val=""/>
-      <w:lvlJc w:val="left"/>
-      <w:pPr>
-        <w:tabs>
-          <w:tab w:val="num" w:pos="5760"/>
-        </w:tabs>
-        <w:ind w:left="5760" w:hanging="360"/>
-      </w:pPr>
-      <w:rPr>
-        <w:rFonts w:ascii="Wingdings" w:hAnsi="Wingdings" w:hint="default"/>
-        <w:sz w:val="20"/>
-      </w:rPr>
-    </w:lvl>
-    <w:lvl w:ilvl="8" w:tentative="1">
-      <w:start w:val="1"/>
-      <w:numFmt w:val="bullet"/>
-      <w:lvlText w:val=""/>
-      <w:lvlJc w:val="left"/>
-      <w:pPr>
-        <w:tabs>
-          <w:tab w:val="num" w:pos="6480"/>
-        </w:tabs>
-        <w:ind w:left="6480" w:hanging="360"/>
-      </w:pPr>
-      <w:rPr>
-        <w:rFonts w:ascii="Wingdings" w:hAnsi="Wingdings" w:hint="default"/>
-        <w:sz w:val="20"/>
-      </w:rPr>
-    </w:lvl>
-  </w:abstractNum>
-  <w:abstractNum w:abstractNumId="18" w15:restartNumberingAfterBreak="0">
-    <w:nsid w:val="6F015082"/>
-    <w:multiLevelType w:val="hybridMultilevel"/>
-    <w:tmpl w:val="A6268376"/>
     <w:lvl w:ilvl="0" w:tplc="0C070001">
       <w:start w:val="1"/>
       <w:numFmt w:val="bullet"/>
@@ -5415,151 +4758,44 @@
     <w:abstractNumId w:val="2"/>
   </w:num>
   <w:num w:numId="4">
-    <w:abstractNumId w:val="11"/>
+    <w:abstractNumId w:val="3"/>
   </w:num>
   <w:num w:numId="5">
-    <w:abstractNumId w:val="8"/>
+    <w:abstractNumId w:val="0"/>
+    <w:lvlOverride w:ilvl="0">
+      <w:startOverride w:val="1"/>
+    </w:lvlOverride>
+    <w:lvlOverride w:ilvl="1">
+      <w:startOverride w:val="1"/>
+    </w:lvlOverride>
+    <w:lvlOverride w:ilvl="2">
+      <w:startOverride w:val="1"/>
+    </w:lvlOverride>
+    <w:lvlOverride w:ilvl="3">
+      <w:startOverride w:val="1"/>
+    </w:lvlOverride>
+    <w:lvlOverride w:ilvl="4">
+      <w:startOverride w:val="1"/>
+    </w:lvlOverride>
+    <w:lvlOverride w:ilvl="5">
+      <w:startOverride w:val="1"/>
+    </w:lvlOverride>
+    <w:lvlOverride w:ilvl="6">
+      <w:startOverride w:val="1"/>
+    </w:lvlOverride>
+    <w:lvlOverride w:ilvl="7">
+      <w:startOverride w:val="1"/>
+    </w:lvlOverride>
+    <w:lvlOverride w:ilvl="8">
+      <w:startOverride w:val="1"/>
+    </w:lvlOverride>
   </w:num>
-  <w:num w:numId="6">
-    <w:abstractNumId w:val="0"/>
-  </w:num>
-  <w:num w:numId="7">
-    <w:abstractNumId w:val="13"/>
-  </w:num>
-  <w:num w:numId="8">
-    <w:abstractNumId w:val="4"/>
-  </w:num>
-  <w:num w:numId="9">
-    <w:abstractNumId w:val="0"/>
-  </w:num>
-  <w:num w:numId="10">
-    <w:abstractNumId w:val="0"/>
-  </w:num>
-  <w:num w:numId="11">
-    <w:abstractNumId w:val="0"/>
-  </w:num>
-  <w:num w:numId="12">
-    <w:abstractNumId w:val="0"/>
-  </w:num>
-  <w:num w:numId="13">
-    <w:abstractNumId w:val="0"/>
-  </w:num>
-  <w:num w:numId="14">
-    <w:abstractNumId w:val="0"/>
-  </w:num>
-  <w:num w:numId="15">
-    <w:abstractNumId w:val="16"/>
-  </w:num>
-  <w:num w:numId="16">
-    <w:abstractNumId w:val="0"/>
-  </w:num>
-  <w:num w:numId="17">
-    <w:abstractNumId w:val="0"/>
-  </w:num>
-  <w:num w:numId="18">
-    <w:abstractNumId w:val="0"/>
-  </w:num>
-  <w:num w:numId="19">
-    <w:abstractNumId w:val="0"/>
-  </w:num>
-  <w:num w:numId="20">
-    <w:abstractNumId w:val="0"/>
-  </w:num>
-  <w:num w:numId="21">
-    <w:abstractNumId w:val="0"/>
-  </w:num>
-  <w:num w:numId="22">
-    <w:abstractNumId w:val="15"/>
-  </w:num>
-  <w:num w:numId="23">
-    <w:abstractNumId w:val="5"/>
-  </w:num>
-  <w:num w:numId="24">
-    <w:abstractNumId w:val="0"/>
-  </w:num>
-  <w:num w:numId="25">
-    <w:abstractNumId w:val="0"/>
-  </w:num>
-  <w:num w:numId="26">
-    <w:abstractNumId w:val="0"/>
-  </w:num>
-  <w:num w:numId="27">
-    <w:abstractNumId w:val="0"/>
-  </w:num>
-  <w:num w:numId="28">
-    <w:abstractNumId w:val="17"/>
-  </w:num>
-  <w:num w:numId="29">
-    <w:abstractNumId w:val="18"/>
-  </w:num>
-  <w:num w:numId="30">
-    <w:abstractNumId w:val="14"/>
-  </w:num>
-  <w:num w:numId="31">
-    <w:abstractNumId w:val="7"/>
-  </w:num>
-  <w:num w:numId="32">
-    <w:abstractNumId w:val="0"/>
-  </w:num>
-  <w:num w:numId="33">
-    <w:abstractNumId w:val="0"/>
-  </w:num>
-  <w:num w:numId="34">
-    <w:abstractNumId w:val="0"/>
-  </w:num>
-  <w:num w:numId="35">
-    <w:abstractNumId w:val="0"/>
-  </w:num>
-  <w:num w:numId="36">
-    <w:abstractNumId w:val="0"/>
-  </w:num>
-  <w:num w:numId="37">
-    <w:abstractNumId w:val="0"/>
-  </w:num>
-  <w:num w:numId="38">
-    <w:abstractNumId w:val="0"/>
-  </w:num>
-  <w:num w:numId="39">
-    <w:abstractNumId w:val="0"/>
-  </w:num>
-  <w:num w:numId="40">
-    <w:abstractNumId w:val="0"/>
-  </w:num>
-  <w:num w:numId="41">
-    <w:abstractNumId w:val="0"/>
-  </w:num>
-  <w:num w:numId="42">
-    <w:abstractNumId w:val="0"/>
-  </w:num>
-  <w:num w:numId="43">
-    <w:abstractNumId w:val="12"/>
-  </w:num>
-  <w:num w:numId="44">
-    <w:abstractNumId w:val="3"/>
-  </w:num>
-  <w:num w:numId="45">
-    <w:abstractNumId w:val="0"/>
-  </w:num>
-  <w:num w:numId="46">
-    <w:abstractNumId w:val="0"/>
-  </w:num>
-  <w:num w:numId="47">
-    <w:abstractNumId w:val="9"/>
-  </w:num>
-  <w:num w:numId="48">
-    <w:abstractNumId w:val="10"/>
-  </w:num>
-  <w:num w:numId="49">
-    <w:abstractNumId w:val="6"/>
-  </w:num>
-  <w:num w:numId="50">
-    <w:abstractNumId w:val="0"/>
-  </w:num>
+  <w:numIdMacAtCleanup w:val="5"/>
 </w:numbering>
 </file>
 
 <file path=word/styles.xml><?xml version="1.0" encoding="utf-8"?>
-<w:styles xmlns:mc="http://schemas.openxmlformats.org/markup-compatibility/2006" xmlns:r="http://schemas.openxmlformats.org/officeDocument/2006/relationships" xmlns:w="http://schemas.openxmlformats.org/wordprocessingml/2006/main" xmlns:w14="http://schemas.microsoft.com/office/word/2010/wordml" xmlns:w15="http://schemas.microsoft.com/office/word/2012/wordml" mc:Ignorable="w14 w15">
+<w:styles xmlns:mc="http://schemas.openxmlformats.org/markup-compatibility/2006" xmlns:r="http://schemas.openxmlformats.org/officeDocument/2006/relationships" xmlns:w="http://schemas.openxmlformats.org/wordprocessingml/2006/main" xmlns:w14="http://schemas.microsoft.com/office/word/2010/wordml" xmlns:w15="http://schemas.microsoft.com/office/word/2012/wordml" xmlns:w16se="http://schemas.microsoft.com/office/word/2015/wordml/symex" mc:Ignorable="w14 w15 w16se">
   <w:docDefaults>
     <w:rPrDefault>
       <w:rPr>
@@ -6803,6 +6039,16 @@
       <w:iCs/>
     </w:rPr>
   </w:style>
+  <w:style w:type="character" w:styleId="Platzhaltertext">
+    <w:name w:val="Placeholder Text"/>
+    <w:basedOn w:val="Absatz-Standardschriftart"/>
+    <w:uiPriority w:val="99"/>
+    <w:semiHidden/>
+    <w:rsid w:val="004D7968"/>
+    <w:rPr>
+      <w:color w:val="808080"/>
+    </w:rPr>
+  </w:style>
 </w:styles>
 </file>
 
@@ -7072,7 +6318,7 @@
 </file>
 
 <file path=customXml/itemProps1.xml><?xml version="1.0" encoding="utf-8"?>
-<ds:datastoreItem xmlns:ds="http://schemas.openxmlformats.org/officeDocument/2006/customXml" ds:itemID="{26CDF189-1A54-4B90-8FC0-92E3747E22F1}">
+<ds:datastoreItem xmlns:ds="http://schemas.openxmlformats.org/officeDocument/2006/customXml" ds:itemID="{966F272A-FEA6-419A-AB2A-D5A6FDDF7455}">
   <ds:schemaRefs>
     <ds:schemaRef ds:uri="http://schemas.openxmlformats.org/officeDocument/2006/bibliography"/>
   </ds:schemaRefs>

</xml_diff>